<commit_message>
Add file for each section and change the content to the correct document and create kano model categorization
</commit_message>
<xml_diff>
--- a/Requirements/requirements.docx
+++ b/Requirements/requirements.docx
@@ -44,7 +44,1469 @@
     </w:p>
     <w:p>
       <w:pPr>
-        <w:pStyle w:val="Body"/>
+        <w:pStyle w:val="Heading"/>
+        <w:bidi w:val="0"/>
+      </w:pPr>
+      <w:r>
+        <w:rPr>
+          <w:rtl w:val="0"/>
+        </w:rPr>
+        <w:t>Core Ride-Sharing Functions</w:t>
+      </w:r>
+    </w:p>
+    <w:p>
+      <w:pPr>
+        <w:pStyle w:val="Heading"/>
+        <w:bidi w:val="0"/>
+      </w:pPr>
+    </w:p>
+    <w:p>
+      <w:pPr>
+        <w:pStyle w:val="Body"/>
+        <w:numPr>
+          <w:ilvl w:val="0"/>
+          <w:numId w:val="2"/>
+        </w:numPr>
+        <w:bidi w:val="0"/>
+      </w:pPr>
+      <w:r>
+        <w:rPr>
+          <w:rtl w:val="0"/>
+        </w:rPr>
+        <w:t>User Registration and Digital ID verification</w:t>
+      </w:r>
+    </w:p>
+    <w:p>
+      <w:pPr>
+        <w:pStyle w:val="Body"/>
+        <w:bidi w:val="0"/>
+      </w:pPr>
+    </w:p>
+    <w:p>
+      <w:pPr>
+        <w:pStyle w:val="Body"/>
+        <w:numPr>
+          <w:ilvl w:val="1"/>
+          <w:numId w:val="4"/>
+        </w:numPr>
+        <w:bidi w:val="0"/>
+      </w:pPr>
+      <w:r>
+        <w:rPr>
+          <w:rtl w:val="0"/>
+        </w:rPr>
+        <w:t>Allow students/faculty/staff to sign up using their campus credentials and verify identity via government</w:t>
+      </w:r>
+      <w:r>
+        <w:rPr>
+          <w:rtl w:val="0"/>
+        </w:rPr>
+        <w:t>‐</w:t>
+      </w:r>
+      <w:r>
+        <w:rPr>
+          <w:rtl w:val="0"/>
+        </w:rPr>
+        <w:t>ID/ID card selfie matching in real time</w:t>
+      </w:r>
+      <w:r>
+        <w:rPr>
+          <w:rtl w:val="0"/>
+        </w:rPr>
+        <w:t>User Profile Management</w:t>
+      </w:r>
+    </w:p>
+    <w:p>
+      <w:pPr>
+        <w:pStyle w:val="Body"/>
+        <w:numPr>
+          <w:ilvl w:val="1"/>
+          <w:numId w:val="4"/>
+        </w:numPr>
+        <w:bidi w:val="0"/>
+      </w:pPr>
+      <w:r>
+        <w:rPr>
+          <w:rtl w:val="0"/>
+        </w:rPr>
+        <w:t>Support multi-factor authentication for additional security.</w:t>
+      </w:r>
+    </w:p>
+    <w:p>
+      <w:pPr>
+        <w:pStyle w:val="Body"/>
+        <w:bidi w:val="0"/>
+      </w:pPr>
+    </w:p>
+    <w:p>
+      <w:pPr>
+        <w:pStyle w:val="Body"/>
+        <w:bidi w:val="0"/>
+      </w:pPr>
+    </w:p>
+    <w:p>
+      <w:pPr>
+        <w:pStyle w:val="Body"/>
+        <w:numPr>
+          <w:ilvl w:val="0"/>
+          <w:numId w:val="2"/>
+        </w:numPr>
+        <w:bidi w:val="0"/>
+      </w:pPr>
+      <w:r>
+        <w:rPr>
+          <w:rtl w:val="0"/>
+        </w:rPr>
+        <w:t>Geolocation and Route Optimization</w:t>
+      </w:r>
+    </w:p>
+    <w:p>
+      <w:pPr>
+        <w:pStyle w:val="Body"/>
+        <w:bidi w:val="0"/>
+      </w:pPr>
+    </w:p>
+    <w:p>
+      <w:pPr>
+        <w:pStyle w:val="Body"/>
+        <w:numPr>
+          <w:ilvl w:val="1"/>
+          <w:numId w:val="4"/>
+        </w:numPr>
+        <w:bidi w:val="0"/>
+      </w:pPr>
+      <w:r>
+        <w:rPr>
+          <w:rtl w:val="0"/>
+        </w:rPr>
+        <w:t>Use GPS to select pick-up/drop-off points and calculate optimal routes based on real-time traffic</w:t>
+      </w:r>
+    </w:p>
+    <w:p>
+      <w:pPr>
+        <w:pStyle w:val="Body"/>
+        <w:bidi w:val="0"/>
+      </w:pPr>
+    </w:p>
+    <w:p>
+      <w:pPr>
+        <w:pStyle w:val="Body"/>
+        <w:bidi w:val="0"/>
+      </w:pPr>
+    </w:p>
+    <w:p>
+      <w:pPr>
+        <w:pStyle w:val="Body"/>
+        <w:numPr>
+          <w:ilvl w:val="0"/>
+          <w:numId w:val="2"/>
+        </w:numPr>
+        <w:bidi w:val="0"/>
+      </w:pPr>
+      <w:r>
+        <w:rPr>
+          <w:rtl w:val="0"/>
+        </w:rPr>
+        <w:t>Real-time Vehicle Tracking</w:t>
+      </w:r>
+    </w:p>
+    <w:p>
+      <w:pPr>
+        <w:pStyle w:val="Body"/>
+        <w:bidi w:val="0"/>
+      </w:pPr>
+    </w:p>
+    <w:p>
+      <w:pPr>
+        <w:pStyle w:val="Body"/>
+        <w:numPr>
+          <w:ilvl w:val="1"/>
+          <w:numId w:val="4"/>
+        </w:numPr>
+        <w:bidi w:val="0"/>
+      </w:pPr>
+      <w:r>
+        <w:rPr>
+          <w:rtl w:val="0"/>
+        </w:rPr>
+        <w:t>Show live map tracking of assigned driver</w:t>
+      </w:r>
+      <w:r>
+        <w:rPr>
+          <w:rtl w:val="1"/>
+        </w:rPr>
+        <w:t>’</w:t>
+      </w:r>
+      <w:r>
+        <w:rPr>
+          <w:rtl w:val="0"/>
+        </w:rPr>
+        <w:t>s approach to pick-up, with ETA</w:t>
+      </w:r>
+    </w:p>
+    <w:p>
+      <w:pPr>
+        <w:pStyle w:val="Body"/>
+        <w:bidi w:val="0"/>
+      </w:pPr>
+    </w:p>
+    <w:p>
+      <w:pPr>
+        <w:pStyle w:val="Body"/>
+        <w:bidi w:val="0"/>
+      </w:pPr>
+    </w:p>
+    <w:p>
+      <w:pPr>
+        <w:pStyle w:val="Body"/>
+        <w:numPr>
+          <w:ilvl w:val="0"/>
+          <w:numId w:val="2"/>
+        </w:numPr>
+        <w:bidi w:val="0"/>
+      </w:pPr>
+      <w:r>
+        <w:rPr>
+          <w:rtl w:val="0"/>
+        </w:rPr>
+        <w:t>Fare Estimation and Cost Splitting</w:t>
+      </w:r>
+    </w:p>
+    <w:p>
+      <w:pPr>
+        <w:pStyle w:val="Body"/>
+        <w:bidi w:val="0"/>
+      </w:pPr>
+    </w:p>
+    <w:p>
+      <w:pPr>
+        <w:pStyle w:val="Body"/>
+        <w:numPr>
+          <w:ilvl w:val="1"/>
+          <w:numId w:val="4"/>
+        </w:numPr>
+        <w:bidi w:val="0"/>
+      </w:pPr>
+      <w:r>
+        <w:rPr>
+          <w:rtl w:val="0"/>
+        </w:rPr>
+        <w:t>Calculate shared-ride costs dynamically; split payment among riders automatically</w:t>
+      </w:r>
+    </w:p>
+    <w:p>
+      <w:pPr>
+        <w:pStyle w:val="Body"/>
+        <w:bidi w:val="0"/>
+      </w:pPr>
+    </w:p>
+    <w:p>
+      <w:pPr>
+        <w:pStyle w:val="Body"/>
+        <w:bidi w:val="0"/>
+      </w:pPr>
+    </w:p>
+    <w:p>
+      <w:pPr>
+        <w:pStyle w:val="Body"/>
+        <w:numPr>
+          <w:ilvl w:val="0"/>
+          <w:numId w:val="2"/>
+        </w:numPr>
+        <w:bidi w:val="0"/>
+      </w:pPr>
+      <w:r>
+        <w:rPr>
+          <w:rtl w:val="0"/>
+        </w:rPr>
+        <w:t>Payment Processing and Multiple Payment Options</w:t>
+      </w:r>
+    </w:p>
+    <w:p>
+      <w:pPr>
+        <w:pStyle w:val="Body"/>
+        <w:bidi w:val="0"/>
+      </w:pPr>
+    </w:p>
+    <w:p>
+      <w:pPr>
+        <w:pStyle w:val="Body"/>
+        <w:numPr>
+          <w:ilvl w:val="1"/>
+          <w:numId w:val="4"/>
+        </w:numPr>
+        <w:bidi w:val="0"/>
+      </w:pPr>
+      <w:r>
+        <w:rPr>
+          <w:rtl w:val="0"/>
+        </w:rPr>
+        <w:t>Integrate credit/debit, campus account billing, mobile wallets, and (if needed) cash toggles</w:t>
+      </w:r>
+    </w:p>
+    <w:p>
+      <w:pPr>
+        <w:pStyle w:val="Body"/>
+        <w:bidi w:val="0"/>
+      </w:pPr>
+    </w:p>
+    <w:p>
+      <w:pPr>
+        <w:pStyle w:val="Body"/>
+        <w:bidi w:val="0"/>
+      </w:pPr>
+    </w:p>
+    <w:p>
+      <w:pPr>
+        <w:pStyle w:val="Body"/>
+        <w:numPr>
+          <w:ilvl w:val="0"/>
+          <w:numId w:val="2"/>
+        </w:numPr>
+        <w:bidi w:val="0"/>
+      </w:pPr>
+      <w:r>
+        <w:rPr>
+          <w:rtl w:val="0"/>
+        </w:rPr>
+        <w:t>Payment History</w:t>
+      </w:r>
+    </w:p>
+    <w:p>
+      <w:pPr>
+        <w:pStyle w:val="Body"/>
+        <w:bidi w:val="0"/>
+      </w:pPr>
+    </w:p>
+    <w:p>
+      <w:pPr>
+        <w:pStyle w:val="Body"/>
+        <w:numPr>
+          <w:ilvl w:val="1"/>
+          <w:numId w:val="4"/>
+        </w:numPr>
+        <w:bidi w:val="0"/>
+      </w:pPr>
+      <w:r>
+        <w:rPr>
+          <w:rtl w:val="0"/>
+        </w:rPr>
+        <w:t>Shows the history and the details of the payment</w:t>
+      </w:r>
+    </w:p>
+    <w:p>
+      <w:pPr>
+        <w:pStyle w:val="Body"/>
+        <w:numPr>
+          <w:ilvl w:val="1"/>
+          <w:numId w:val="4"/>
+        </w:numPr>
+        <w:bidi w:val="0"/>
+      </w:pPr>
+      <w:r>
+        <w:rPr>
+          <w:rtl w:val="0"/>
+        </w:rPr>
+        <w:t>Such as, drivers name, vehicle type, vehicle plate number, payment time and date, payment method and the location.</w:t>
+      </w:r>
+    </w:p>
+    <w:p>
+      <w:pPr>
+        <w:pStyle w:val="Body"/>
+        <w:bidi w:val="0"/>
+      </w:pPr>
+    </w:p>
+    <w:p>
+      <w:pPr>
+        <w:pStyle w:val="Body"/>
+        <w:bidi w:val="0"/>
+      </w:pPr>
+    </w:p>
+    <w:p>
+      <w:pPr>
+        <w:pStyle w:val="Body"/>
+        <w:numPr>
+          <w:ilvl w:val="0"/>
+          <w:numId w:val="2"/>
+        </w:numPr>
+        <w:bidi w:val="0"/>
+      </w:pPr>
+      <w:r>
+        <w:rPr>
+          <w:rtl w:val="0"/>
+        </w:rPr>
+        <w:t>In-App Communication and Notifications</w:t>
+      </w:r>
+    </w:p>
+    <w:p>
+      <w:pPr>
+        <w:pStyle w:val="Body"/>
+        <w:bidi w:val="0"/>
+      </w:pPr>
+    </w:p>
+    <w:p>
+      <w:pPr>
+        <w:pStyle w:val="Body"/>
+        <w:numPr>
+          <w:ilvl w:val="1"/>
+          <w:numId w:val="4"/>
+        </w:numPr>
+        <w:bidi w:val="0"/>
+      </w:pPr>
+      <w:r>
+        <w:rPr>
+          <w:rtl w:val="0"/>
+        </w:rPr>
+        <w:t>Offer chat/call features between riders and drivers</w:t>
+      </w:r>
+    </w:p>
+    <w:p>
+      <w:pPr>
+        <w:pStyle w:val="Body"/>
+        <w:numPr>
+          <w:ilvl w:val="1"/>
+          <w:numId w:val="4"/>
+        </w:numPr>
+        <w:bidi w:val="0"/>
+      </w:pPr>
+      <w:r>
+        <w:rPr>
+          <w:rtl w:val="0"/>
+        </w:rPr>
+        <w:t>push notifications for ride status updates and campus alerts</w:t>
+      </w:r>
+    </w:p>
+    <w:p>
+      <w:pPr>
+        <w:pStyle w:val="Body"/>
+        <w:bidi w:val="0"/>
+      </w:pPr>
+    </w:p>
+    <w:p>
+      <w:pPr>
+        <w:pStyle w:val="Body"/>
+        <w:bidi w:val="0"/>
+      </w:pPr>
+    </w:p>
+    <w:p>
+      <w:pPr>
+        <w:pStyle w:val="Body"/>
+        <w:numPr>
+          <w:ilvl w:val="0"/>
+          <w:numId w:val="2"/>
+        </w:numPr>
+        <w:bidi w:val="0"/>
+      </w:pPr>
+      <w:r>
+        <w:rPr>
+          <w:rtl w:val="0"/>
+        </w:rPr>
+        <w:t>Ride Scheduling and Reservations</w:t>
+      </w:r>
+    </w:p>
+    <w:p>
+      <w:pPr>
+        <w:pStyle w:val="Body"/>
+        <w:bidi w:val="0"/>
+      </w:pPr>
+    </w:p>
+    <w:p>
+      <w:pPr>
+        <w:pStyle w:val="Body"/>
+        <w:numPr>
+          <w:ilvl w:val="1"/>
+          <w:numId w:val="4"/>
+        </w:numPr>
+        <w:bidi w:val="0"/>
+      </w:pPr>
+      <w:r>
+        <w:rPr>
+          <w:rtl w:val="0"/>
+        </w:rPr>
+        <w:t>Allow advance booking for carpool, with easy cancellation/reschedule options</w:t>
+      </w:r>
+    </w:p>
+    <w:p>
+      <w:pPr>
+        <w:pStyle w:val="Body"/>
+        <w:bidi w:val="0"/>
+      </w:pPr>
+    </w:p>
+    <w:p>
+      <w:pPr>
+        <w:pStyle w:val="Body"/>
+        <w:bidi w:val="0"/>
+      </w:pPr>
+    </w:p>
+    <w:p>
+      <w:pPr>
+        <w:pStyle w:val="Body"/>
+        <w:numPr>
+          <w:ilvl w:val="0"/>
+          <w:numId w:val="2"/>
+        </w:numPr>
+        <w:bidi w:val="0"/>
+      </w:pPr>
+      <w:r>
+        <w:rPr>
+          <w:rtl w:val="0"/>
+        </w:rPr>
+        <w:t>User Profile Management</w:t>
+      </w:r>
+    </w:p>
+    <w:p>
+      <w:pPr>
+        <w:pStyle w:val="Body"/>
+        <w:bidi w:val="0"/>
+      </w:pPr>
+    </w:p>
+    <w:p>
+      <w:pPr>
+        <w:pStyle w:val="Body"/>
+        <w:numPr>
+          <w:ilvl w:val="1"/>
+          <w:numId w:val="4"/>
+        </w:numPr>
+        <w:bidi w:val="0"/>
+      </w:pPr>
+      <w:r>
+        <w:rPr>
+          <w:rtl w:val="0"/>
+        </w:rPr>
+        <w:t>Enable users to create and manage profiles including name, contact information, vehicle details (for drivers), preferences</w:t>
+      </w:r>
+      <w:r>
+        <w:rPr>
+          <w:rtl w:val="0"/>
+        </w:rPr>
+        <w:t xml:space="preserve"> and </w:t>
+      </w:r>
+      <w:r>
+        <w:rPr>
+          <w:rtl w:val="0"/>
+        </w:rPr>
+        <w:t>rating</w:t>
+      </w:r>
+    </w:p>
+    <w:p>
+      <w:pPr>
+        <w:pStyle w:val="Body"/>
+        <w:bidi w:val="0"/>
+      </w:pPr>
+    </w:p>
+    <w:p>
+      <w:pPr>
+        <w:pStyle w:val="Heading"/>
+        <w:bidi w:val="0"/>
+      </w:pPr>
+    </w:p>
+    <w:p>
+      <w:pPr>
+        <w:pStyle w:val="Heading"/>
+        <w:bidi w:val="0"/>
+      </w:pPr>
+      <w:r>
+        <w:rPr>
+          <w:rtl w:val="0"/>
+        </w:rPr>
+        <w:t>Parking System Integration Functions</w:t>
+      </w:r>
+    </w:p>
+    <w:p>
+      <w:pPr>
+        <w:pStyle w:val="Body"/>
+        <w:bidi w:val="0"/>
+      </w:pPr>
+    </w:p>
+    <w:p>
+      <w:pPr>
+        <w:pStyle w:val="Body"/>
+        <w:numPr>
+          <w:ilvl w:val="0"/>
+          <w:numId w:val="5"/>
+        </w:numPr>
+        <w:bidi w:val="0"/>
+      </w:pPr>
+      <w:r>
+        <w:rPr>
+          <w:rtl w:val="0"/>
+        </w:rPr>
+        <w:t>Real-Time Parking Availability</w:t>
+      </w:r>
+    </w:p>
+    <w:p>
+      <w:pPr>
+        <w:pStyle w:val="Body"/>
+        <w:bidi w:val="0"/>
+      </w:pPr>
+    </w:p>
+    <w:p>
+      <w:pPr>
+        <w:pStyle w:val="Body"/>
+        <w:numPr>
+          <w:ilvl w:val="1"/>
+          <w:numId w:val="4"/>
+        </w:numPr>
+        <w:bidi w:val="0"/>
+      </w:pPr>
+      <w:r>
+        <w:rPr>
+          <w:rtl w:val="0"/>
+        </w:rPr>
+        <w:t>Integrate with campus sensors or gate systems to display live occupancy levels of each lot/garage</w:t>
+      </w:r>
+    </w:p>
+    <w:p>
+      <w:pPr>
+        <w:pStyle w:val="Body"/>
+        <w:bidi w:val="0"/>
+      </w:pPr>
+    </w:p>
+    <w:p>
+      <w:pPr>
+        <w:pStyle w:val="Body"/>
+        <w:bidi w:val="0"/>
+      </w:pPr>
+    </w:p>
+    <w:p>
+      <w:pPr>
+        <w:pStyle w:val="Body"/>
+        <w:numPr>
+          <w:ilvl w:val="0"/>
+          <w:numId w:val="2"/>
+        </w:numPr>
+        <w:bidi w:val="0"/>
+      </w:pPr>
+      <w:r>
+        <w:rPr>
+          <w:rtl w:val="0"/>
+        </w:rPr>
+        <w:t>Parking Reservation and Prebook</w:t>
+      </w:r>
+    </w:p>
+    <w:p>
+      <w:pPr>
+        <w:pStyle w:val="Body"/>
+        <w:bidi w:val="0"/>
+      </w:pPr>
+    </w:p>
+    <w:p>
+      <w:pPr>
+        <w:pStyle w:val="Body"/>
+        <w:numPr>
+          <w:ilvl w:val="1"/>
+          <w:numId w:val="4"/>
+        </w:numPr>
+        <w:bidi w:val="0"/>
+      </w:pPr>
+      <w:r>
+        <w:rPr>
+          <w:rtl w:val="0"/>
+        </w:rPr>
+        <w:t>Let users reserve specific parking spots when they book a ride or need individual parking</w:t>
+      </w:r>
+    </w:p>
+    <w:p>
+      <w:pPr>
+        <w:pStyle w:val="Body"/>
+        <w:bidi w:val="0"/>
+      </w:pPr>
+    </w:p>
+    <w:p>
+      <w:pPr>
+        <w:pStyle w:val="Body"/>
+        <w:bidi w:val="0"/>
+      </w:pPr>
+    </w:p>
+    <w:p>
+      <w:pPr>
+        <w:pStyle w:val="Body"/>
+        <w:numPr>
+          <w:ilvl w:val="0"/>
+          <w:numId w:val="2"/>
+        </w:numPr>
+        <w:bidi w:val="0"/>
+      </w:pPr>
+      <w:r>
+        <w:rPr>
+          <w:rtl w:val="0"/>
+        </w:rPr>
+        <w:t>Automated Entry / Exit Gate Control</w:t>
+      </w:r>
+    </w:p>
+    <w:p>
+      <w:pPr>
+        <w:pStyle w:val="Body"/>
+        <w:bidi w:val="0"/>
+      </w:pPr>
+    </w:p>
+    <w:p>
+      <w:pPr>
+        <w:pStyle w:val="Body"/>
+        <w:numPr>
+          <w:ilvl w:val="1"/>
+          <w:numId w:val="4"/>
+        </w:numPr>
+        <w:bidi w:val="0"/>
+      </w:pPr>
+      <w:r>
+        <w:rPr>
+          <w:rtl w:val="0"/>
+        </w:rPr>
+        <w:t>Use RFID or license-plate recognition at campus gates to automate barrier lifts based on reservation/permit status</w:t>
+      </w:r>
+    </w:p>
+    <w:p>
+      <w:pPr>
+        <w:pStyle w:val="Body"/>
+        <w:bidi w:val="0"/>
+      </w:pPr>
+    </w:p>
+    <w:p>
+      <w:pPr>
+        <w:pStyle w:val="Body"/>
+        <w:bidi w:val="0"/>
+      </w:pPr>
+    </w:p>
+    <w:p>
+      <w:pPr>
+        <w:pStyle w:val="Body"/>
+        <w:numPr>
+          <w:ilvl w:val="0"/>
+          <w:numId w:val="2"/>
+        </w:numPr>
+        <w:bidi w:val="0"/>
+      </w:pPr>
+      <w:r>
+        <w:rPr>
+          <w:rtl w:val="0"/>
+        </w:rPr>
+        <w:t>Dynamic Pricing and Incentives</w:t>
+      </w:r>
+    </w:p>
+    <w:p>
+      <w:pPr>
+        <w:pStyle w:val="Body"/>
+        <w:bidi w:val="0"/>
+      </w:pPr>
+    </w:p>
+    <w:p>
+      <w:pPr>
+        <w:pStyle w:val="Body"/>
+        <w:numPr>
+          <w:ilvl w:val="1"/>
+          <w:numId w:val="4"/>
+        </w:numPr>
+        <w:bidi w:val="0"/>
+      </w:pPr>
+      <w:r>
+        <w:rPr>
+          <w:rtl w:val="0"/>
+        </w:rPr>
+        <w:t>Adjust parking fees by demand (peak vs. off-peak) and offer ride-sharing discounts when lots are near capacity</w:t>
+      </w:r>
+    </w:p>
+    <w:p>
+      <w:pPr>
+        <w:pStyle w:val="Body"/>
+        <w:bidi w:val="0"/>
+      </w:pPr>
+    </w:p>
+    <w:p>
+      <w:pPr>
+        <w:pStyle w:val="Body"/>
+        <w:bidi w:val="0"/>
+      </w:pPr>
+    </w:p>
+    <w:p>
+      <w:pPr>
+        <w:pStyle w:val="Body"/>
+        <w:numPr>
+          <w:ilvl w:val="0"/>
+          <w:numId w:val="2"/>
+        </w:numPr>
+        <w:bidi w:val="0"/>
+      </w:pPr>
+      <w:r>
+        <w:rPr>
+          <w:rtl w:val="0"/>
+        </w:rPr>
+        <w:t>Digital Parking Permit and Enforcement</w:t>
+      </w:r>
+    </w:p>
+    <w:p>
+      <w:pPr>
+        <w:pStyle w:val="Body"/>
+        <w:bidi w:val="0"/>
+      </w:pPr>
+    </w:p>
+    <w:p>
+      <w:pPr>
+        <w:pStyle w:val="Body"/>
+        <w:numPr>
+          <w:ilvl w:val="1"/>
+          <w:numId w:val="4"/>
+        </w:numPr>
+        <w:bidi w:val="0"/>
+      </w:pPr>
+      <w:r>
+        <w:rPr>
+          <w:rtl w:val="0"/>
+        </w:rPr>
+        <w:t>Issue and validate digital permits; integrate citation management and enforcement workflows</w:t>
+      </w:r>
+    </w:p>
+    <w:p>
+      <w:pPr>
+        <w:pStyle w:val="Body"/>
+        <w:bidi w:val="0"/>
+      </w:pPr>
+    </w:p>
+    <w:p>
+      <w:pPr>
+        <w:pStyle w:val="Body"/>
+        <w:bidi w:val="0"/>
+      </w:pPr>
+    </w:p>
+    <w:p>
+      <w:pPr>
+        <w:pStyle w:val="Heading"/>
+        <w:bidi w:val="0"/>
+      </w:pPr>
+      <w:r>
+        <w:rPr>
+          <w:rtl w:val="0"/>
+        </w:rPr>
+        <w:t>Safety and Security Functions</w:t>
+      </w:r>
+    </w:p>
+    <w:p>
+      <w:pPr>
+        <w:pStyle w:val="Body"/>
+        <w:bidi w:val="0"/>
+      </w:pPr>
+    </w:p>
+    <w:p>
+      <w:pPr>
+        <w:pStyle w:val="Body"/>
+        <w:numPr>
+          <w:ilvl w:val="0"/>
+          <w:numId w:val="6"/>
+        </w:numPr>
+        <w:bidi w:val="0"/>
+      </w:pPr>
+      <w:r>
+        <w:rPr>
+          <w:rtl w:val="0"/>
+        </w:rPr>
+        <w:t>In-App Safety tools</w:t>
+      </w:r>
+    </w:p>
+    <w:p>
+      <w:pPr>
+        <w:pStyle w:val="Body"/>
+        <w:bidi w:val="0"/>
+      </w:pPr>
+    </w:p>
+    <w:p>
+      <w:pPr>
+        <w:pStyle w:val="Body"/>
+        <w:numPr>
+          <w:ilvl w:val="1"/>
+          <w:numId w:val="4"/>
+        </w:numPr>
+        <w:bidi w:val="0"/>
+      </w:pPr>
+      <w:r>
+        <w:rPr>
+          <w:rtl w:val="0"/>
+        </w:rPr>
+        <w:t xml:space="preserve">SOS/emergency button, </w:t>
+      </w:r>
+      <w:r>
+        <w:rPr>
+          <w:rtl w:val="1"/>
+          <w:lang w:val="ar-SA" w:bidi="ar-SA"/>
+        </w:rPr>
+        <w:t>“</w:t>
+      </w:r>
+      <w:r>
+        <w:rPr>
+          <w:rtl w:val="0"/>
+        </w:rPr>
+        <w:t>Trusted Contacts</w:t>
+      </w:r>
+      <w:r>
+        <w:rPr>
+          <w:rtl w:val="0"/>
+        </w:rPr>
+        <w:t xml:space="preserve">” </w:t>
+      </w:r>
+      <w:r>
+        <w:rPr>
+          <w:rtl w:val="0"/>
+        </w:rPr>
+        <w:t>trip sharing, speed-alert notifications</w:t>
+      </w:r>
+    </w:p>
+    <w:p>
+      <w:pPr>
+        <w:pStyle w:val="Body"/>
+        <w:numPr>
+          <w:ilvl w:val="1"/>
+          <w:numId w:val="4"/>
+        </w:numPr>
+        <w:bidi w:val="0"/>
+      </w:pPr>
+      <w:r>
+        <w:rPr>
+          <w:rtl w:val="0"/>
+        </w:rPr>
+        <w:t>Emergency contact number can be set in account settings</w:t>
+      </w:r>
+    </w:p>
+    <w:p>
+      <w:pPr>
+        <w:pStyle w:val="Body"/>
+        <w:bidi w:val="0"/>
+      </w:pPr>
+    </w:p>
+    <w:p>
+      <w:pPr>
+        <w:pStyle w:val="Body"/>
+        <w:bidi w:val="0"/>
+      </w:pPr>
+    </w:p>
+    <w:p>
+      <w:pPr>
+        <w:pStyle w:val="Body"/>
+        <w:numPr>
+          <w:ilvl w:val="0"/>
+          <w:numId w:val="2"/>
+        </w:numPr>
+        <w:bidi w:val="0"/>
+      </w:pPr>
+      <w:r>
+        <w:rPr>
+          <w:rtl w:val="0"/>
+        </w:rPr>
+        <w:t>Driver Background Checks and Ratings</w:t>
+      </w:r>
+    </w:p>
+    <w:p>
+      <w:pPr>
+        <w:pStyle w:val="Body"/>
+        <w:bidi w:val="0"/>
+      </w:pPr>
+    </w:p>
+    <w:p>
+      <w:pPr>
+        <w:pStyle w:val="Body"/>
+        <w:numPr>
+          <w:ilvl w:val="1"/>
+          <w:numId w:val="4"/>
+        </w:numPr>
+        <w:bidi w:val="0"/>
+      </w:pPr>
+      <w:r>
+        <w:rPr>
+          <w:rtl w:val="0"/>
+        </w:rPr>
+        <w:t>Display driver profiles (ratings, trip history) and enforce regular background screening</w:t>
+      </w:r>
+    </w:p>
+    <w:p>
+      <w:pPr>
+        <w:pStyle w:val="Body"/>
+        <w:bidi w:val="0"/>
+      </w:pPr>
+    </w:p>
+    <w:p>
+      <w:pPr>
+        <w:pStyle w:val="Body"/>
+        <w:bidi w:val="0"/>
+      </w:pPr>
+    </w:p>
+    <w:p>
+      <w:pPr>
+        <w:pStyle w:val="Body"/>
+        <w:numPr>
+          <w:ilvl w:val="0"/>
+          <w:numId w:val="2"/>
+        </w:numPr>
+        <w:bidi w:val="0"/>
+      </w:pPr>
+      <w:r>
+        <w:rPr>
+          <w:rtl w:val="0"/>
+        </w:rPr>
+        <w:t>Vehicle and License Plate Verification</w:t>
+      </w:r>
+    </w:p>
+    <w:p>
+      <w:pPr>
+        <w:pStyle w:val="Body"/>
+        <w:bidi w:val="0"/>
+      </w:pPr>
+    </w:p>
+    <w:p>
+      <w:pPr>
+        <w:pStyle w:val="Body"/>
+        <w:numPr>
+          <w:ilvl w:val="0"/>
+          <w:numId w:val="7"/>
+        </w:numPr>
+        <w:bidi w:val="0"/>
+      </w:pPr>
+      <w:r>
+        <w:rPr>
+          <w:rtl w:val="0"/>
+        </w:rPr>
+        <w:t>Cross-check vehicle registration and plate numbers against approved campus list</w:t>
+      </w:r>
+    </w:p>
+    <w:p>
+      <w:pPr>
+        <w:pStyle w:val="Body"/>
+        <w:bidi w:val="0"/>
+      </w:pPr>
+      <w:r>
+        <w:tab/>
+      </w:r>
+    </w:p>
+    <w:p>
+      <w:pPr>
+        <w:pStyle w:val="Body"/>
+        <w:bidi w:val="0"/>
+      </w:pPr>
+    </w:p>
+    <w:p>
+      <w:pPr>
+        <w:pStyle w:val="Heading"/>
+        <w:bidi w:val="0"/>
+      </w:pPr>
+      <w:r>
+        <w:rPr>
+          <w:rtl w:val="0"/>
+        </w:rPr>
+        <w:t>Administrative and Analytics Functions (Admin Account)</w:t>
+      </w:r>
+    </w:p>
+    <w:p>
+      <w:pPr>
+        <w:pStyle w:val="Body"/>
+        <w:bidi w:val="0"/>
+      </w:pPr>
+    </w:p>
+    <w:p>
+      <w:pPr>
+        <w:pStyle w:val="Body"/>
+        <w:numPr>
+          <w:ilvl w:val="0"/>
+          <w:numId w:val="8"/>
+        </w:numPr>
+        <w:bidi w:val="0"/>
+      </w:pPr>
+      <w:r>
+        <w:rPr>
+          <w:rtl w:val="0"/>
+        </w:rPr>
+        <w:t>Admin Dashboard</w:t>
+      </w:r>
+    </w:p>
+    <w:p>
+      <w:pPr>
+        <w:pStyle w:val="Body"/>
+        <w:bidi w:val="0"/>
+      </w:pPr>
+    </w:p>
+    <w:p>
+      <w:pPr>
+        <w:pStyle w:val="Body"/>
+        <w:numPr>
+          <w:ilvl w:val="1"/>
+          <w:numId w:val="7"/>
+        </w:numPr>
+        <w:bidi w:val="0"/>
+      </w:pPr>
+      <w:r>
+        <w:rPr>
+          <w:rtl w:val="0"/>
+        </w:rPr>
+        <w:t>Oversee ride-matching activity, parking utilization, permit issuance, and system health</w:t>
+      </w:r>
+    </w:p>
+    <w:p>
+      <w:pPr>
+        <w:pStyle w:val="Body"/>
+        <w:bidi w:val="0"/>
+      </w:pPr>
+    </w:p>
+    <w:p>
+      <w:pPr>
+        <w:pStyle w:val="Body"/>
+        <w:bidi w:val="0"/>
+      </w:pPr>
+    </w:p>
+    <w:p>
+      <w:pPr>
+        <w:pStyle w:val="Body"/>
+        <w:numPr>
+          <w:ilvl w:val="0"/>
+          <w:numId w:val="2"/>
+        </w:numPr>
+        <w:bidi w:val="0"/>
+      </w:pPr>
+      <w:r>
+        <w:rPr>
+          <w:rtl w:val="0"/>
+        </w:rPr>
+        <w:t>Reporting and Usage Analytics</w:t>
+      </w:r>
+    </w:p>
+    <w:p>
+      <w:pPr>
+        <w:pStyle w:val="Body"/>
+        <w:bidi w:val="0"/>
+      </w:pPr>
+    </w:p>
+    <w:p>
+      <w:pPr>
+        <w:pStyle w:val="Body"/>
+        <w:numPr>
+          <w:ilvl w:val="1"/>
+          <w:numId w:val="7"/>
+        </w:numPr>
+        <w:bidi w:val="0"/>
+      </w:pPr>
+      <w:r>
+        <w:rPr>
+          <w:rtl w:val="0"/>
+        </w:rPr>
+        <w:t>Generate reports on ride-share adoption, parking lot occupancy trends, peak demand times, and revenue</w:t>
+      </w:r>
+    </w:p>
+    <w:p>
+      <w:pPr>
+        <w:pStyle w:val="Body"/>
+        <w:bidi w:val="0"/>
+      </w:pPr>
+    </w:p>
+    <w:p>
+      <w:pPr>
+        <w:pStyle w:val="Body"/>
+        <w:bidi w:val="0"/>
+      </w:pPr>
+    </w:p>
+    <w:p>
+      <w:pPr>
+        <w:pStyle w:val="Body"/>
+        <w:numPr>
+          <w:ilvl w:val="0"/>
+          <w:numId w:val="2"/>
+        </w:numPr>
+        <w:bidi w:val="0"/>
+      </w:pPr>
+      <w:r>
+        <w:rPr>
+          <w:rtl w:val="0"/>
+        </w:rPr>
+        <w:t>Policy and Permission Management</w:t>
+      </w:r>
+    </w:p>
+    <w:p>
+      <w:pPr>
+        <w:pStyle w:val="Body"/>
+        <w:bidi w:val="0"/>
+      </w:pPr>
+    </w:p>
+    <w:p>
+      <w:pPr>
+        <w:pStyle w:val="Body"/>
+        <w:numPr>
+          <w:ilvl w:val="1"/>
+          <w:numId w:val="7"/>
+        </w:numPr>
+        <w:bidi w:val="0"/>
+      </w:pPr>
+      <w:r>
+        <w:rPr>
+          <w:rtl w:val="0"/>
+        </w:rPr>
+        <w:t>Configure user roles (student, staff, visitor), set approval workflows for permits, and adjust pricing rules</w:t>
+      </w:r>
+    </w:p>
+    <w:p>
+      <w:pPr>
+        <w:pStyle w:val="Body"/>
+        <w:bidi w:val="0"/>
+      </w:pPr>
+    </w:p>
+    <w:p>
+      <w:pPr>
+        <w:pStyle w:val="Body"/>
+        <w:bidi w:val="0"/>
+      </w:pPr>
+    </w:p>
+    <w:p>
+      <w:pPr>
+        <w:pStyle w:val="Body"/>
+        <w:numPr>
+          <w:ilvl w:val="0"/>
+          <w:numId w:val="2"/>
+        </w:numPr>
+        <w:bidi w:val="0"/>
+      </w:pPr>
+      <w:r>
+        <w:rPr>
+          <w:rtl w:val="0"/>
+        </w:rPr>
+        <w:t>Alerts and Maintenance</w:t>
+      </w:r>
+    </w:p>
+    <w:p>
+      <w:pPr>
+        <w:pStyle w:val="Body"/>
+        <w:bidi w:val="0"/>
+      </w:pPr>
+    </w:p>
+    <w:p>
+      <w:pPr>
+        <w:pStyle w:val="Body"/>
+        <w:numPr>
+          <w:ilvl w:val="1"/>
+          <w:numId w:val="7"/>
+        </w:numPr>
+        <w:bidi w:val="0"/>
+      </w:pPr>
+      <w:r>
+        <w:rPr>
+          <w:rtl w:val="0"/>
+        </w:rPr>
+        <w:t>Notify campus operators of low-battery sensors, gate malfunctions, or parking lot emergencies</w:t>
+      </w:r>
+    </w:p>
+    <w:p>
+      <w:pPr>
+        <w:pStyle w:val="Body"/>
+        <w:bidi w:val="0"/>
+      </w:pPr>
+    </w:p>
+    <w:p>
+      <w:pPr>
+        <w:pStyle w:val="Body"/>
+        <w:bidi w:val="0"/>
+      </w:pPr>
+    </w:p>
+    <w:p>
+      <w:pPr>
+        <w:pStyle w:val="Heading"/>
+        <w:bidi w:val="0"/>
+      </w:pPr>
+      <w:r>
+        <w:rPr>
+          <w:rtl w:val="0"/>
+        </w:rPr>
+        <w:t>Feedback and Continuous Function</w:t>
+      </w:r>
+    </w:p>
+    <w:p>
+      <w:pPr>
+        <w:pStyle w:val="Body"/>
+        <w:bidi w:val="0"/>
+      </w:pPr>
+    </w:p>
+    <w:p>
+      <w:pPr>
+        <w:pStyle w:val="Body"/>
+        <w:numPr>
+          <w:ilvl w:val="0"/>
+          <w:numId w:val="9"/>
+        </w:numPr>
+        <w:bidi w:val="0"/>
+      </w:pPr>
+      <w:r>
+        <w:rPr>
+          <w:rtl w:val="0"/>
+        </w:rPr>
+        <w:t>Ratings and Reviews</w:t>
+      </w:r>
+    </w:p>
+    <w:p>
+      <w:pPr>
+        <w:pStyle w:val="Body"/>
+        <w:bidi w:val="0"/>
+      </w:pPr>
+    </w:p>
+    <w:p>
+      <w:pPr>
+        <w:pStyle w:val="Body"/>
+        <w:numPr>
+          <w:ilvl w:val="1"/>
+          <w:numId w:val="7"/>
+        </w:numPr>
+        <w:bidi w:val="0"/>
+      </w:pPr>
+      <w:r>
+        <w:rPr>
+          <w:rtl w:val="0"/>
+        </w:rPr>
+        <w:t>Collect rider and driver feedback after every trip to identify issues and drivers of satisfaction</w:t>
+      </w:r>
+    </w:p>
+    <w:p>
+      <w:pPr>
+        <w:pStyle w:val="Body"/>
+        <w:bidi w:val="0"/>
+      </w:pPr>
+    </w:p>
+    <w:p>
+      <w:pPr>
+        <w:pStyle w:val="Body"/>
+        <w:bidi w:val="0"/>
+      </w:pPr>
+    </w:p>
+    <w:p>
+      <w:pPr>
+        <w:pStyle w:val="Body"/>
+        <w:numPr>
+          <w:ilvl w:val="0"/>
+          <w:numId w:val="2"/>
+        </w:numPr>
+        <w:bidi w:val="0"/>
+      </w:pPr>
+      <w:r>
+        <w:rPr>
+          <w:rtl w:val="0"/>
+        </w:rPr>
+        <w:t>Suggestion Function</w:t>
+      </w:r>
+    </w:p>
+    <w:p>
+      <w:pPr>
+        <w:pStyle w:val="Body"/>
+        <w:numPr>
+          <w:ilvl w:val="1"/>
+          <w:numId w:val="7"/>
+        </w:numPr>
+        <w:bidi w:val="0"/>
+      </w:pPr>
+      <w:r>
+        <w:rPr>
+          <w:rtl w:val="0"/>
+        </w:rPr>
+        <w:t>Allow the user to give suggestions if there is anything can make improvements</w:t>
+      </w:r>
+    </w:p>
+    <w:p>
+      <w:pPr>
+        <w:pStyle w:val="Body"/>
+        <w:bidi w:val="0"/>
+      </w:pPr>
+    </w:p>
+    <w:p>
+      <w:pPr>
+        <w:pStyle w:val="Body"/>
+        <w:bidi w:val="0"/>
+      </w:pPr>
+    </w:p>
+    <w:p>
+      <w:pPr>
+        <w:pStyle w:val="Heading"/>
+        <w:bidi w:val="0"/>
+      </w:pPr>
+      <w:r>
+        <w:rPr>
+          <w:rtl w:val="0"/>
+        </w:rPr>
+        <w:t>Multi-Platform Access</w:t>
+      </w:r>
+    </w:p>
+    <w:p>
+      <w:pPr>
+        <w:pStyle w:val="Body"/>
+        <w:bidi w:val="0"/>
+      </w:pPr>
+    </w:p>
+    <w:p>
+      <w:pPr>
+        <w:pStyle w:val="Body"/>
+        <w:numPr>
+          <w:ilvl w:val="0"/>
+          <w:numId w:val="10"/>
+        </w:numPr>
+        <w:bidi w:val="0"/>
+      </w:pPr>
+      <w:r>
+        <w:rPr>
+          <w:rtl w:val="0"/>
+        </w:rPr>
+        <w:t>Mobile app for iOS and Android</w:t>
+      </w:r>
+    </w:p>
+    <w:p>
+      <w:pPr>
+        <w:pStyle w:val="Body"/>
+        <w:bidi w:val="0"/>
+      </w:pPr>
+    </w:p>
+    <w:p>
+      <w:pPr>
+        <w:pStyle w:val="Body"/>
+        <w:numPr>
+          <w:ilvl w:val="1"/>
+          <w:numId w:val="7"/>
+        </w:numPr>
+        <w:bidi w:val="0"/>
+      </w:pPr>
+      <w:r>
+        <w:rPr>
+          <w:rtl w:val="0"/>
+        </w:rPr>
+        <w:t>Able to run on android and iOS platform without any bug or issues about the application and display interface</w:t>
+      </w:r>
+    </w:p>
+    <w:p>
+      <w:pPr>
+        <w:pStyle w:val="Body"/>
+        <w:bidi w:val="0"/>
+      </w:pPr>
+    </w:p>
+    <w:p>
+      <w:pPr>
+        <w:pStyle w:val="Body"/>
+        <w:bidi w:val="0"/>
+      </w:pPr>
+    </w:p>
+    <w:p>
+      <w:pPr>
+        <w:pStyle w:val="Body"/>
+        <w:numPr>
+          <w:ilvl w:val="0"/>
+          <w:numId w:val="2"/>
+        </w:numPr>
+        <w:bidi w:val="0"/>
+      </w:pPr>
+      <w:r>
+        <w:rPr>
+          <w:rtl w:val="0"/>
+        </w:rPr>
+        <w:t>Web Platform</w:t>
+      </w:r>
+    </w:p>
+    <w:p>
+      <w:pPr>
+        <w:pStyle w:val="Body"/>
+        <w:bidi w:val="0"/>
+      </w:pPr>
+    </w:p>
+    <w:p>
+      <w:pPr>
+        <w:pStyle w:val="Body"/>
+        <w:numPr>
+          <w:ilvl w:val="0"/>
+          <w:numId w:val="7"/>
+        </w:numPr>
         <w:bidi w:val="0"/>
         <w:sectPr>
           <w:headerReference w:type="default" r:id="rId4"/>
@@ -54,6 +1516,18 @@
           <w:bidi w:val="0"/>
         </w:sectPr>
       </w:pPr>
+      <w:r>
+        <w:rPr>
+          <w:rtl w:val="0"/>
+        </w:rPr>
+        <w:t xml:space="preserve"> </w:t>
+      </w:r>
+      <w:r>
+        <w:rPr>
+          <w:rtl w:val="0"/>
+        </w:rPr>
+        <w:t>Web portal for desktop access and administrative tasks.</w:t>
+      </w:r>
     </w:p>
     <w:p>
       <w:pPr>
@@ -70,6 +1544,881 @@
     <w:p>
       <w:pPr>
         <w:pStyle w:val="Subtitle"/>
+        <w:bidi w:val="0"/>
+      </w:pPr>
+    </w:p>
+    <w:p>
+      <w:pPr>
+        <w:pStyle w:val="Heading"/>
+        <w:bidi w:val="0"/>
+      </w:pPr>
+      <w:r>
+        <w:rPr>
+          <w:rtl w:val="0"/>
+        </w:rPr>
+        <w:t>Response Time</w:t>
+      </w:r>
+    </w:p>
+    <w:p>
+      <w:pPr>
+        <w:pStyle w:val="Body"/>
+        <w:bidi w:val="0"/>
+      </w:pPr>
+    </w:p>
+    <w:p>
+      <w:pPr>
+        <w:pStyle w:val="Body"/>
+        <w:numPr>
+          <w:ilvl w:val="0"/>
+          <w:numId w:val="7"/>
+        </w:numPr>
+        <w:bidi w:val="0"/>
+      </w:pPr>
+      <w:r>
+        <w:rPr>
+          <w:rtl w:val="0"/>
+        </w:rPr>
+        <w:t xml:space="preserve">Target: </w:t>
+      </w:r>
+      <w:r>
+        <w:rPr>
+          <w:rtl w:val="0"/>
+        </w:rPr>
+        <w:t xml:space="preserve">≤ </w:t>
+      </w:r>
+      <w:r>
+        <w:rPr>
+          <w:rtl w:val="0"/>
+        </w:rPr>
+        <w:t xml:space="preserve">2 seconds for any UI-driven operation; </w:t>
+      </w:r>
+      <w:r>
+        <w:rPr>
+          <w:rtl w:val="0"/>
+        </w:rPr>
+        <w:t xml:space="preserve">≤ </w:t>
+      </w:r>
+      <w:r>
+        <w:rPr>
+          <w:rtl w:val="0"/>
+        </w:rPr>
+        <w:t>500 ms for internal API call</w:t>
+      </w:r>
+      <w:r>
+        <w:rPr>
+          <w:rtl w:val="0"/>
+        </w:rPr>
+        <w:t>.</w:t>
+      </w:r>
+    </w:p>
+    <w:p>
+      <w:pPr>
+        <w:pStyle w:val="Body"/>
+        <w:bidi w:val="0"/>
+      </w:pPr>
+    </w:p>
+    <w:p>
+      <w:pPr>
+        <w:pStyle w:val="Body"/>
+        <w:numPr>
+          <w:ilvl w:val="0"/>
+          <w:numId w:val="7"/>
+        </w:numPr>
+        <w:bidi w:val="0"/>
+      </w:pPr>
+      <w:r>
+        <w:rPr>
+          <w:rtl w:val="0"/>
+        </w:rPr>
+        <w:t>Worst-case: Under peak load, 95th-percentile response times must stay under 5 seconds to avoid user frustration.</w:t>
+      </w:r>
+    </w:p>
+    <w:p>
+      <w:pPr>
+        <w:pStyle w:val="Body"/>
+        <w:bidi w:val="0"/>
+      </w:pPr>
+    </w:p>
+    <w:p>
+      <w:pPr>
+        <w:pStyle w:val="Body"/>
+        <w:bidi w:val="0"/>
+      </w:pPr>
+    </w:p>
+    <w:p>
+      <w:pPr>
+        <w:pStyle w:val="Heading"/>
+        <w:bidi w:val="0"/>
+      </w:pPr>
+      <w:r>
+        <w:rPr>
+          <w:rtl w:val="0"/>
+        </w:rPr>
+        <w:t>Throughput</w:t>
+      </w:r>
+    </w:p>
+    <w:p>
+      <w:pPr>
+        <w:pStyle w:val="Body"/>
+        <w:bidi w:val="0"/>
+      </w:pPr>
+    </w:p>
+    <w:p>
+      <w:pPr>
+        <w:pStyle w:val="Body"/>
+        <w:bidi w:val="0"/>
+      </w:pPr>
+      <w:r>
+        <w:rPr>
+          <w:rtl w:val="0"/>
+        </w:rPr>
+        <w:t>Target:</w:t>
+      </w:r>
+    </w:p>
+    <w:p>
+      <w:pPr>
+        <w:pStyle w:val="Body"/>
+        <w:bidi w:val="0"/>
+      </w:pPr>
+    </w:p>
+    <w:p>
+      <w:pPr>
+        <w:pStyle w:val="Body"/>
+        <w:numPr>
+          <w:ilvl w:val="0"/>
+          <w:numId w:val="7"/>
+        </w:numPr>
+        <w:bidi w:val="0"/>
+      </w:pPr>
+      <w:r>
+        <w:rPr>
+          <w:rtl w:val="0"/>
+        </w:rPr>
+        <w:t xml:space="preserve">Initial launch: </w:t>
+      </w:r>
+      <w:r>
+        <w:rPr>
+          <w:rtl w:val="0"/>
+        </w:rPr>
+        <w:t xml:space="preserve">≥ </w:t>
+      </w:r>
+      <w:r>
+        <w:rPr>
+          <w:rtl w:val="0"/>
+        </w:rPr>
+        <w:t>200 requests/second sustained.</w:t>
+      </w:r>
+    </w:p>
+    <w:p>
+      <w:pPr>
+        <w:pStyle w:val="Body"/>
+        <w:bidi w:val="0"/>
+      </w:pPr>
+    </w:p>
+    <w:p>
+      <w:pPr>
+        <w:pStyle w:val="Body"/>
+        <w:numPr>
+          <w:ilvl w:val="0"/>
+          <w:numId w:val="7"/>
+        </w:numPr>
+        <w:bidi w:val="0"/>
+      </w:pPr>
+      <w:r>
+        <w:rPr>
+          <w:rtl w:val="0"/>
+        </w:rPr>
+        <w:t xml:space="preserve">Two-year horizon: Scale to </w:t>
+      </w:r>
+      <w:r>
+        <w:rPr>
+          <w:rtl w:val="0"/>
+        </w:rPr>
+        <w:t xml:space="preserve">≥ </w:t>
+      </w:r>
+      <w:r>
+        <w:rPr>
+          <w:rtl w:val="0"/>
+        </w:rPr>
+        <w:t>1,000 requests/second without degradation in response times.</w:t>
+      </w:r>
+    </w:p>
+    <w:p>
+      <w:pPr>
+        <w:pStyle w:val="Body"/>
+        <w:bidi w:val="0"/>
+      </w:pPr>
+    </w:p>
+    <w:p>
+      <w:pPr>
+        <w:pStyle w:val="Body"/>
+        <w:numPr>
+          <w:ilvl w:val="0"/>
+          <w:numId w:val="7"/>
+        </w:numPr>
+        <w:bidi w:val="0"/>
+      </w:pPr>
+      <w:r>
+        <w:rPr>
+          <w:rtl w:val="0"/>
+        </w:rPr>
+        <w:t>Measurement: Monitor both peak and average throughput during business-hour load tests.</w:t>
+      </w:r>
+    </w:p>
+    <w:p>
+      <w:pPr>
+        <w:pStyle w:val="Body"/>
+        <w:bidi w:val="0"/>
+      </w:pPr>
+    </w:p>
+    <w:p>
+      <w:pPr>
+        <w:pStyle w:val="Body"/>
+        <w:bidi w:val="0"/>
+      </w:pPr>
+    </w:p>
+    <w:p>
+      <w:pPr>
+        <w:pStyle w:val="Heading"/>
+        <w:bidi w:val="0"/>
+      </w:pPr>
+      <w:r>
+        <w:rPr>
+          <w:rtl w:val="0"/>
+        </w:rPr>
+        <w:t>Scalability</w:t>
+      </w:r>
+    </w:p>
+    <w:p>
+      <w:pPr>
+        <w:pStyle w:val="Body"/>
+        <w:bidi w:val="0"/>
+      </w:pPr>
+    </w:p>
+    <w:p>
+      <w:pPr>
+        <w:pStyle w:val="Body"/>
+        <w:bidi w:val="0"/>
+      </w:pPr>
+      <w:r>
+        <w:rPr>
+          <w:rtl w:val="0"/>
+        </w:rPr>
+        <w:t>Target:</w:t>
+      </w:r>
+    </w:p>
+    <w:p>
+      <w:pPr>
+        <w:pStyle w:val="Body"/>
+        <w:bidi w:val="0"/>
+      </w:pPr>
+    </w:p>
+    <w:p>
+      <w:pPr>
+        <w:pStyle w:val="Body"/>
+        <w:numPr>
+          <w:ilvl w:val="0"/>
+          <w:numId w:val="7"/>
+        </w:numPr>
+        <w:bidi w:val="0"/>
+      </w:pPr>
+      <w:r>
+        <w:rPr>
+          <w:rtl w:val="0"/>
+        </w:rPr>
+        <w:t>Horizontal scaling: Support adding application instances behind a load balancer to maintain performance linearly up to anticipated peaks (e.g., 5,000 concurrent sessions).</w:t>
+      </w:r>
+    </w:p>
+    <w:p>
+      <w:pPr>
+        <w:pStyle w:val="Body"/>
+        <w:bidi w:val="0"/>
+      </w:pPr>
+    </w:p>
+    <w:p>
+      <w:pPr>
+        <w:pStyle w:val="Body"/>
+        <w:numPr>
+          <w:ilvl w:val="0"/>
+          <w:numId w:val="7"/>
+        </w:numPr>
+        <w:bidi w:val="0"/>
+      </w:pPr>
+      <w:r>
+        <w:rPr>
+          <w:rtl w:val="0"/>
+        </w:rPr>
+        <w:t>Predictive scaling: Auto-scale when CPU &gt; 60 % or request queue length exceeds threshold.</w:t>
+      </w:r>
+    </w:p>
+    <w:p>
+      <w:pPr>
+        <w:pStyle w:val="Body"/>
+        <w:bidi w:val="0"/>
+      </w:pPr>
+    </w:p>
+    <w:p>
+      <w:pPr>
+        <w:pStyle w:val="Body"/>
+        <w:bidi w:val="0"/>
+      </w:pPr>
+    </w:p>
+    <w:p>
+      <w:pPr>
+        <w:pStyle w:val="Heading"/>
+        <w:bidi w:val="0"/>
+      </w:pPr>
+      <w:r>
+        <w:rPr>
+          <w:rtl w:val="0"/>
+        </w:rPr>
+        <w:t>Availability &amp; Reliability</w:t>
+      </w:r>
+    </w:p>
+    <w:p>
+      <w:pPr>
+        <w:pStyle w:val="Body"/>
+        <w:bidi w:val="0"/>
+      </w:pPr>
+    </w:p>
+    <w:p>
+      <w:pPr>
+        <w:pStyle w:val="Body"/>
+        <w:numPr>
+          <w:ilvl w:val="0"/>
+          <w:numId w:val="7"/>
+        </w:numPr>
+        <w:bidi w:val="0"/>
+      </w:pPr>
+      <w:r>
+        <w:rPr>
+          <w:rtl w:val="0"/>
+        </w:rPr>
+        <w:t xml:space="preserve">Target: </w:t>
+      </w:r>
+      <w:r>
+        <w:rPr>
+          <w:rtl w:val="0"/>
+        </w:rPr>
+        <w:t xml:space="preserve">≥ </w:t>
+      </w:r>
+      <w:r>
+        <w:rPr>
+          <w:rtl w:val="0"/>
+        </w:rPr>
+        <w:t>99.9 % (</w:t>
+      </w:r>
+      <w:r>
+        <w:rPr>
+          <w:rtl w:val="1"/>
+          <w:lang w:val="ar-SA" w:bidi="ar-SA"/>
+        </w:rPr>
+        <w:t>“</w:t>
+      </w:r>
+      <w:r>
+        <w:rPr>
+          <w:rtl w:val="0"/>
+        </w:rPr>
+        <w:t>three nines</w:t>
+      </w:r>
+      <w:r>
+        <w:rPr>
+          <w:rtl w:val="0"/>
+        </w:rPr>
+        <w:t>”</w:t>
+      </w:r>
+      <w:r>
+        <w:rPr>
+          <w:rtl w:val="0"/>
+        </w:rPr>
+        <w:t>) per month (</w:t>
+      </w:r>
+      <w:r>
+        <w:rPr>
+          <w:rtl w:val="0"/>
+        </w:rPr>
+        <w:t xml:space="preserve">≤ </w:t>
+      </w:r>
+      <w:r>
+        <w:rPr>
+          <w:rtl w:val="0"/>
+        </w:rPr>
+        <w:t>43 minutes downtime) Wikipedia.</w:t>
+      </w:r>
+    </w:p>
+    <w:p>
+      <w:pPr>
+        <w:pStyle w:val="Body"/>
+        <w:bidi w:val="0"/>
+      </w:pPr>
+    </w:p>
+    <w:p>
+      <w:pPr>
+        <w:pStyle w:val="Body"/>
+        <w:numPr>
+          <w:ilvl w:val="0"/>
+          <w:numId w:val="7"/>
+        </w:numPr>
+        <w:bidi w:val="0"/>
+      </w:pPr>
+      <w:r>
+        <w:rPr>
+          <w:rtl w:val="0"/>
+        </w:rPr>
+        <w:t xml:space="preserve">Target: MTTR </w:t>
+      </w:r>
+      <w:r>
+        <w:rPr>
+          <w:rtl w:val="0"/>
+        </w:rPr>
+        <w:t xml:space="preserve">≤ </w:t>
+      </w:r>
+      <w:r>
+        <w:rPr>
+          <w:rtl w:val="0"/>
+        </w:rPr>
+        <w:t xml:space="preserve">15 minutes; MTBF </w:t>
+      </w:r>
+      <w:r>
+        <w:rPr>
+          <w:rtl w:val="0"/>
+        </w:rPr>
+        <w:t xml:space="preserve">≥ </w:t>
+      </w:r>
+      <w:r>
+        <w:rPr>
+          <w:rtl w:val="0"/>
+        </w:rPr>
+        <w:t>30 days.</w:t>
+      </w:r>
+    </w:p>
+    <w:p>
+      <w:pPr>
+        <w:pStyle w:val="Body"/>
+        <w:bidi w:val="0"/>
+      </w:pPr>
+    </w:p>
+    <w:p>
+      <w:pPr>
+        <w:pStyle w:val="Body"/>
+        <w:bidi w:val="0"/>
+      </w:pPr>
+    </w:p>
+    <w:p>
+      <w:pPr>
+        <w:pStyle w:val="Heading"/>
+        <w:bidi w:val="0"/>
+      </w:pPr>
+      <w:r>
+        <w:rPr>
+          <w:rtl w:val="0"/>
+        </w:rPr>
+        <w:t>Concurrency &amp; Capacity</w:t>
+      </w:r>
+    </w:p>
+    <w:p>
+      <w:pPr>
+        <w:pStyle w:val="Body"/>
+        <w:bidi w:val="0"/>
+      </w:pPr>
+    </w:p>
+    <w:p>
+      <w:pPr>
+        <w:pStyle w:val="Body"/>
+        <w:numPr>
+          <w:ilvl w:val="0"/>
+          <w:numId w:val="7"/>
+        </w:numPr>
+        <w:bidi w:val="0"/>
+      </w:pPr>
+      <w:r>
+        <w:rPr>
+          <w:rtl w:val="0"/>
+        </w:rPr>
+        <w:t>Target: Support 5,000 concurrent authenticated sessions, rising to 10,000 within two years.</w:t>
+      </w:r>
+    </w:p>
+    <w:p>
+      <w:pPr>
+        <w:pStyle w:val="Body"/>
+        <w:bidi w:val="0"/>
+      </w:pPr>
+    </w:p>
+    <w:p>
+      <w:pPr>
+        <w:pStyle w:val="Body"/>
+        <w:bidi w:val="0"/>
+      </w:pPr>
+      <w:r>
+        <w:rPr>
+          <w:rtl w:val="0"/>
+          <w:lang w:val="nl-NL"/>
+        </w:rPr>
+        <w:t>Data Volume:</w:t>
+      </w:r>
+    </w:p>
+    <w:p>
+      <w:pPr>
+        <w:pStyle w:val="Body"/>
+        <w:bidi w:val="0"/>
+      </w:pPr>
+    </w:p>
+    <w:p>
+      <w:pPr>
+        <w:pStyle w:val="Body"/>
+        <w:numPr>
+          <w:ilvl w:val="0"/>
+          <w:numId w:val="7"/>
+        </w:numPr>
+        <w:bidi w:val="0"/>
+      </w:pPr>
+      <w:r>
+        <w:rPr>
+          <w:rtl w:val="0"/>
+        </w:rPr>
+        <w:t>Trip records: Handle storage and retrieval of up to 1 million trips per month.</w:t>
+      </w:r>
+    </w:p>
+    <w:p>
+      <w:pPr>
+        <w:pStyle w:val="Body"/>
+        <w:bidi w:val="0"/>
+      </w:pPr>
+    </w:p>
+    <w:p>
+      <w:pPr>
+        <w:pStyle w:val="Body"/>
+        <w:numPr>
+          <w:ilvl w:val="0"/>
+          <w:numId w:val="7"/>
+        </w:numPr>
+        <w:bidi w:val="0"/>
+      </w:pPr>
+      <w:r>
+        <w:rPr>
+          <w:rtl w:val="0"/>
+        </w:rPr>
+        <w:t>Parking updates: Process real-time parking</w:t>
+      </w:r>
+      <w:r>
+        <w:rPr>
+          <w:rtl w:val="0"/>
+        </w:rPr>
+        <w:t>‐</w:t>
+      </w:r>
+      <w:r>
+        <w:rPr>
+          <w:rtl w:val="0"/>
+        </w:rPr>
+        <w:t>lot sensor feeds at 1 update/second per lot.</w:t>
+      </w:r>
+    </w:p>
+    <w:p>
+      <w:pPr>
+        <w:pStyle w:val="Body"/>
+        <w:bidi w:val="0"/>
+      </w:pPr>
+    </w:p>
+    <w:p>
+      <w:pPr>
+        <w:pStyle w:val="Body"/>
+        <w:bidi w:val="0"/>
+      </w:pPr>
+    </w:p>
+    <w:p>
+      <w:pPr>
+        <w:pStyle w:val="Heading"/>
+        <w:bidi w:val="0"/>
+      </w:pPr>
+      <w:r>
+        <w:rPr>
+          <w:rtl w:val="0"/>
+        </w:rPr>
+        <w:t>Latency (Inter-Service)</w:t>
+      </w:r>
+    </w:p>
+    <w:p>
+      <w:pPr>
+        <w:pStyle w:val="Body"/>
+        <w:bidi w:val="0"/>
+      </w:pPr>
+    </w:p>
+    <w:p>
+      <w:pPr>
+        <w:pStyle w:val="Body"/>
+        <w:numPr>
+          <w:ilvl w:val="0"/>
+          <w:numId w:val="7"/>
+        </w:numPr>
+        <w:bidi w:val="0"/>
+      </w:pPr>
+      <w:r>
+        <w:rPr>
+          <w:rtl w:val="0"/>
+        </w:rPr>
+        <w:t xml:space="preserve">Target: </w:t>
+      </w:r>
+      <w:r>
+        <w:rPr>
+          <w:rtl w:val="0"/>
+        </w:rPr>
+        <w:t xml:space="preserve">≤ </w:t>
+      </w:r>
+      <w:r>
+        <w:rPr>
+          <w:rtl w:val="0"/>
+        </w:rPr>
+        <w:t xml:space="preserve">100 ms per RPC; </w:t>
+      </w:r>
+      <w:r>
+        <w:rPr>
+          <w:rtl w:val="0"/>
+        </w:rPr>
+        <w:t xml:space="preserve">≤ </w:t>
+      </w:r>
+      <w:r>
+        <w:rPr>
+          <w:rtl w:val="0"/>
+        </w:rPr>
+        <w:t>50 ms per database query under normal load.</w:t>
+      </w:r>
+    </w:p>
+    <w:p>
+      <w:pPr>
+        <w:pStyle w:val="Body"/>
+        <w:bidi w:val="0"/>
+      </w:pPr>
+    </w:p>
+    <w:p>
+      <w:pPr>
+        <w:pStyle w:val="Body"/>
+        <w:bidi w:val="0"/>
+      </w:pPr>
+    </w:p>
+    <w:p>
+      <w:pPr>
+        <w:pStyle w:val="Heading"/>
+        <w:bidi w:val="0"/>
+      </w:pPr>
+      <w:r>
+        <w:rPr>
+          <w:rtl w:val="0"/>
+        </w:rPr>
+        <w:t>Resource Utilization</w:t>
+      </w:r>
+    </w:p>
+    <w:p>
+      <w:pPr>
+        <w:pStyle w:val="Body"/>
+        <w:bidi w:val="0"/>
+      </w:pPr>
+    </w:p>
+    <w:p>
+      <w:pPr>
+        <w:pStyle w:val="Body"/>
+        <w:bidi w:val="0"/>
+      </w:pPr>
+    </w:p>
+    <w:p>
+      <w:pPr>
+        <w:pStyle w:val="Body"/>
+        <w:numPr>
+          <w:ilvl w:val="0"/>
+          <w:numId w:val="7"/>
+        </w:numPr>
+        <w:bidi w:val="0"/>
+      </w:pPr>
+      <w:r>
+        <w:rPr>
+          <w:rtl w:val="0"/>
+        </w:rPr>
+        <w:t xml:space="preserve">CPU Usage: Keep average CPU utilization per node below 70 % during business-hour peaks </w:t>
+      </w:r>
+    </w:p>
+    <w:p>
+      <w:pPr>
+        <w:pStyle w:val="Body"/>
+        <w:bidi w:val="0"/>
+      </w:pPr>
+    </w:p>
+    <w:p>
+      <w:pPr>
+        <w:pStyle w:val="Body"/>
+        <w:numPr>
+          <w:ilvl w:val="0"/>
+          <w:numId w:val="7"/>
+        </w:numPr>
+        <w:bidi w:val="0"/>
+      </w:pPr>
+      <w:r>
+        <w:rPr>
+          <w:rtl w:val="0"/>
+        </w:rPr>
+        <w:t>Memory Usage: Average RAM usage &lt; 75 % of capacity; memory leaks must not exceed 1 % of heap over 24 hours.</w:t>
+      </w:r>
+    </w:p>
+    <w:p>
+      <w:pPr>
+        <w:pStyle w:val="Body"/>
+        <w:bidi w:val="0"/>
+      </w:pPr>
+    </w:p>
+    <w:p>
+      <w:pPr>
+        <w:pStyle w:val="Body"/>
+        <w:numPr>
+          <w:ilvl w:val="0"/>
+          <w:numId w:val="7"/>
+        </w:numPr>
+        <w:bidi w:val="0"/>
+      </w:pPr>
+      <w:r>
+        <w:rPr>
+          <w:rtl w:val="0"/>
+        </w:rPr>
+        <w:t xml:space="preserve">Disk I/O &amp; Network: Ensure average disk write latency &lt; 10 ms; network throughput per node </w:t>
+      </w:r>
+      <w:r>
+        <w:rPr>
+          <w:rtl w:val="0"/>
+        </w:rPr>
+        <w:t xml:space="preserve">≥ </w:t>
+      </w:r>
+      <w:r>
+        <w:rPr>
+          <w:rtl w:val="0"/>
+          <w:lang w:val="it-IT"/>
+        </w:rPr>
+        <w:t>500 Mbps.</w:t>
+      </w:r>
+    </w:p>
+    <w:p>
+      <w:pPr>
+        <w:pStyle w:val="Body"/>
+        <w:bidi w:val="0"/>
+      </w:pPr>
+    </w:p>
+    <w:p>
+      <w:pPr>
+        <w:pStyle w:val="Body"/>
+        <w:bidi w:val="0"/>
+      </w:pPr>
+    </w:p>
+    <w:p>
+      <w:pPr>
+        <w:pStyle w:val="Heading"/>
+        <w:bidi w:val="0"/>
+      </w:pPr>
+      <w:r>
+        <w:rPr>
+          <w:rtl w:val="0"/>
+        </w:rPr>
+        <w:t>Peak Load &amp; Stress Conditions</w:t>
+      </w:r>
+    </w:p>
+    <w:p>
+      <w:pPr>
+        <w:pStyle w:val="Body"/>
+        <w:bidi w:val="0"/>
+      </w:pPr>
+    </w:p>
+    <w:p>
+      <w:pPr>
+        <w:pStyle w:val="Body"/>
+        <w:numPr>
+          <w:ilvl w:val="0"/>
+          <w:numId w:val="7"/>
+        </w:numPr>
+        <w:bidi w:val="0"/>
+      </w:pPr>
+      <w:r>
+        <w:rPr>
+          <w:rtl w:val="0"/>
+        </w:rPr>
+        <w:t>Load-Testing Goals:</w:t>
+      </w:r>
+    </w:p>
+    <w:p>
+      <w:pPr>
+        <w:pStyle w:val="Body"/>
+        <w:bidi w:val="0"/>
+      </w:pPr>
+    </w:p>
+    <w:p>
+      <w:pPr>
+        <w:pStyle w:val="Body"/>
+        <w:numPr>
+          <w:ilvl w:val="0"/>
+          <w:numId w:val="7"/>
+        </w:numPr>
+        <w:bidi w:val="0"/>
+      </w:pPr>
+      <w:r>
+        <w:rPr>
+          <w:rtl w:val="0"/>
+        </w:rPr>
+        <w:t>Simulate 2</w:t>
+      </w:r>
+      <w:r>
+        <w:rPr>
+          <w:rtl w:val="0"/>
+        </w:rPr>
+        <w:t xml:space="preserve">× </w:t>
+      </w:r>
+      <w:r>
+        <w:rPr>
+          <w:rtl w:val="0"/>
+        </w:rPr>
+        <w:t>expected peak for 30 minutes with no SLA breaches.</w:t>
+      </w:r>
+    </w:p>
+    <w:p>
+      <w:pPr>
+        <w:pStyle w:val="Body"/>
+        <w:bidi w:val="0"/>
+      </w:pPr>
+    </w:p>
+    <w:p>
+      <w:pPr>
+        <w:pStyle w:val="Body"/>
+        <w:numPr>
+          <w:ilvl w:val="0"/>
+          <w:numId w:val="7"/>
+        </w:numPr>
+        <w:bidi w:val="0"/>
+      </w:pPr>
+      <w:r>
+        <w:rPr>
+          <w:rtl w:val="0"/>
+        </w:rPr>
+        <w:t>Ramp tests: Increase load by 10 % every 5 minutes until 200 % of target throughput.</w:t>
+      </w:r>
+    </w:p>
+    <w:p>
+      <w:pPr>
+        <w:pStyle w:val="Body"/>
+        <w:bidi w:val="0"/>
+      </w:pPr>
+    </w:p>
+    <w:p>
+      <w:pPr>
+        <w:pStyle w:val="Body"/>
+        <w:numPr>
+          <w:ilvl w:val="0"/>
+          <w:numId w:val="7"/>
+        </w:numPr>
+        <w:bidi w:val="0"/>
+      </w:pPr>
+      <w:r>
+        <w:rPr>
+          <w:rtl w:val="0"/>
+        </w:rPr>
+        <w:t>Error Budget: Allow no more than 0.1 % of requests to fail during sustained peak.</w:t>
+      </w:r>
+    </w:p>
+    <w:p>
+      <w:pPr>
+        <w:pStyle w:val="Body"/>
         <w:bidi w:val="0"/>
         <w:sectPr>
           <w:headerReference w:type="default" r:id="rId6"/>
@@ -95,6 +2444,524 @@
       <w:pPr>
         <w:pStyle w:val="Subtitle"/>
         <w:bidi w:val="0"/>
+      </w:pPr>
+    </w:p>
+    <w:p>
+      <w:pPr>
+        <w:pStyle w:val="Heading"/>
+        <w:bidi w:val="0"/>
+      </w:pPr>
+      <w:r>
+        <w:rPr>
+          <w:rtl w:val="0"/>
+        </w:rPr>
+        <w:t>Ease of Use</w:t>
+      </w:r>
+    </w:p>
+    <w:p>
+      <w:pPr>
+        <w:pStyle w:val="Body"/>
+        <w:bidi w:val="0"/>
+      </w:pPr>
+    </w:p>
+    <w:p>
+      <w:pPr>
+        <w:pStyle w:val="Body"/>
+        <w:numPr>
+          <w:ilvl w:val="0"/>
+          <w:numId w:val="11"/>
+        </w:numPr>
+        <w:bidi w:val="0"/>
+      </w:pPr>
+      <w:r>
+        <w:rPr>
+          <w:rtl w:val="0"/>
+        </w:rPr>
+        <w:t>Intuitive Interface: The application should have a clean and straightforward interface, allowing users to navigate effortlessly without prior training.</w:t>
+      </w:r>
+    </w:p>
+    <w:p>
+      <w:pPr>
+        <w:pStyle w:val="Body"/>
+        <w:bidi w:val="0"/>
+      </w:pPr>
+    </w:p>
+    <w:p>
+      <w:pPr>
+        <w:pStyle w:val="Body"/>
+        <w:numPr>
+          <w:ilvl w:val="0"/>
+          <w:numId w:val="11"/>
+        </w:numPr>
+        <w:bidi w:val="0"/>
+      </w:pPr>
+      <w:r>
+        <w:rPr>
+          <w:rtl w:val="0"/>
+        </w:rPr>
+        <w:t>Quick Onboarding: New users should be able to register and start using the app within a few minutes, with clear guidance provided throughout the process.</w:t>
+      </w:r>
+    </w:p>
+    <w:p>
+      <w:pPr>
+        <w:pStyle w:val="Body"/>
+        <w:bidi w:val="0"/>
+      </w:pPr>
+    </w:p>
+    <w:p>
+      <w:pPr>
+        <w:pStyle w:val="Body"/>
+        <w:numPr>
+          <w:ilvl w:val="0"/>
+          <w:numId w:val="11"/>
+        </w:numPr>
+        <w:bidi w:val="0"/>
+      </w:pPr>
+      <w:r>
+        <w:rPr>
+          <w:rtl w:val="0"/>
+        </w:rPr>
+        <w:t>Consistent Design: Maintain uniformity in design elements across all screens to reduce the learning curve and enhance user familiarity.</w:t>
+      </w:r>
+    </w:p>
+    <w:p>
+      <w:pPr>
+        <w:pStyle w:val="Default"/>
+        <w:suppressAutoHyphens w:val="1"/>
+        <w:spacing w:before="0" w:line="240" w:lineRule="auto"/>
+        <w:rPr>
+          <w:rFonts w:ascii="Times Roman" w:cs="Times Roman" w:hAnsi="Times Roman" w:eastAsia="Times Roman"/>
+          <w:outline w:val="0"/>
+          <w:color w:val="808080"/>
+          <w14:textFill>
+            <w14:solidFill>
+              <w14:srgbClr w14:val="808080"/>
+            </w14:solidFill>
+          </w14:textFill>
+        </w:rPr>
+      </w:pPr>
+    </w:p>
+    <w:p>
+      <w:pPr>
+        <w:pStyle w:val="Default"/>
+        <w:suppressAutoHyphens w:val="1"/>
+        <w:spacing w:before="0" w:line="240" w:lineRule="auto"/>
+        <w:rPr>
+          <w:rFonts w:ascii="Times Roman" w:cs="Times Roman" w:hAnsi="Times Roman" w:eastAsia="Times Roman"/>
+          <w:outline w:val="0"/>
+          <w:color w:val="808080"/>
+          <w14:textFill>
+            <w14:solidFill>
+              <w14:srgbClr w14:val="808080"/>
+            </w14:solidFill>
+          </w14:textFill>
+        </w:rPr>
+      </w:pPr>
+    </w:p>
+    <w:p>
+      <w:pPr>
+        <w:pStyle w:val="Heading"/>
+        <w:bidi w:val="0"/>
+      </w:pPr>
+      <w:r>
+        <w:rPr>
+          <w:rtl w:val="0"/>
+          <w:lang w:val="it-IT"/>
+        </w:rPr>
+        <w:t>Accessibility</w:t>
+      </w:r>
+    </w:p>
+    <w:p>
+      <w:pPr>
+        <w:pStyle w:val="Body"/>
+        <w:bidi w:val="0"/>
+      </w:pPr>
+    </w:p>
+    <w:p>
+      <w:pPr>
+        <w:pStyle w:val="Body"/>
+        <w:numPr>
+          <w:ilvl w:val="0"/>
+          <w:numId w:val="11"/>
+        </w:numPr>
+        <w:bidi w:val="0"/>
+      </w:pPr>
+      <w:r>
+        <w:rPr>
+          <w:rtl w:val="0"/>
+        </w:rPr>
+        <w:t>Multi-Platform Support: Ensure the application is accessible on various devices, including smartphones, tablets, and desktops, to cater to different user preferences.</w:t>
+      </w:r>
+    </w:p>
+    <w:p>
+      <w:pPr>
+        <w:pStyle w:val="Body"/>
+        <w:bidi w:val="0"/>
+      </w:pPr>
+    </w:p>
+    <w:p>
+      <w:pPr>
+        <w:pStyle w:val="Body"/>
+        <w:numPr>
+          <w:ilvl w:val="0"/>
+          <w:numId w:val="11"/>
+        </w:numPr>
+        <w:bidi w:val="0"/>
+      </w:pPr>
+      <w:r>
+        <w:rPr>
+          <w:rtl w:val="0"/>
+        </w:rPr>
+        <w:t>Language Options: Provide multiple language options to accommodate the diverse university community.</w:t>
+      </w:r>
+    </w:p>
+    <w:p>
+      <w:pPr>
+        <w:pStyle w:val="Body"/>
+        <w:bidi w:val="0"/>
+      </w:pPr>
+    </w:p>
+    <w:p>
+      <w:pPr>
+        <w:pStyle w:val="Body"/>
+        <w:numPr>
+          <w:ilvl w:val="0"/>
+          <w:numId w:val="11"/>
+        </w:numPr>
+        <w:bidi w:val="0"/>
+      </w:pPr>
+      <w:r>
+        <w:rPr>
+          <w:rtl w:val="0"/>
+        </w:rPr>
+        <w:t>Assistive Technologies Compatibility: Design the app to be compatible with screen readers and other assistive technologies to support users with disabilities.</w:t>
+      </w:r>
+    </w:p>
+    <w:p>
+      <w:pPr>
+        <w:pStyle w:val="Default"/>
+        <w:suppressAutoHyphens w:val="1"/>
+        <w:spacing w:before="0" w:line="240" w:lineRule="auto"/>
+        <w:rPr>
+          <w:rFonts w:ascii="Times Roman" w:cs="Times Roman" w:hAnsi="Times Roman" w:eastAsia="Times Roman"/>
+          <w:outline w:val="0"/>
+          <w:color w:val="808080"/>
+          <w14:textFill>
+            <w14:solidFill>
+              <w14:srgbClr w14:val="808080"/>
+            </w14:solidFill>
+          </w14:textFill>
+        </w:rPr>
+      </w:pPr>
+    </w:p>
+    <w:p>
+      <w:pPr>
+        <w:pStyle w:val="Default"/>
+        <w:suppressAutoHyphens w:val="1"/>
+        <w:spacing w:before="0" w:line="240" w:lineRule="auto"/>
+        <w:rPr>
+          <w:rFonts w:ascii="Times Roman" w:cs="Times Roman" w:hAnsi="Times Roman" w:eastAsia="Times Roman"/>
+          <w:outline w:val="0"/>
+          <w:color w:val="808080"/>
+          <w14:textFill>
+            <w14:solidFill>
+              <w14:srgbClr w14:val="808080"/>
+            </w14:solidFill>
+          </w14:textFill>
+        </w:rPr>
+      </w:pPr>
+    </w:p>
+    <w:p>
+      <w:pPr>
+        <w:pStyle w:val="Heading"/>
+        <w:bidi w:val="0"/>
+      </w:pPr>
+      <w:r>
+        <w:rPr>
+          <w:rtl w:val="0"/>
+        </w:rPr>
+        <w:t>Efficiency</w:t>
+      </w:r>
+    </w:p>
+    <w:p>
+      <w:pPr>
+        <w:pStyle w:val="Body"/>
+        <w:bidi w:val="0"/>
+      </w:pPr>
+    </w:p>
+    <w:p>
+      <w:pPr>
+        <w:pStyle w:val="Body"/>
+        <w:numPr>
+          <w:ilvl w:val="0"/>
+          <w:numId w:val="11"/>
+        </w:numPr>
+        <w:bidi w:val="0"/>
+      </w:pPr>
+      <w:r>
+        <w:rPr>
+          <w:rtl w:val="0"/>
+        </w:rPr>
+        <w:t>Minimal Steps for Core Tasks: Users should be able to perform primary actions, such as booking a ride or checking parking availability, in as few steps as possible.</w:t>
+      </w:r>
+    </w:p>
+    <w:p>
+      <w:pPr>
+        <w:pStyle w:val="Body"/>
+        <w:bidi w:val="0"/>
+      </w:pPr>
+    </w:p>
+    <w:p>
+      <w:pPr>
+        <w:pStyle w:val="Body"/>
+        <w:numPr>
+          <w:ilvl w:val="0"/>
+          <w:numId w:val="11"/>
+        </w:numPr>
+        <w:bidi w:val="0"/>
+      </w:pPr>
+      <w:r>
+        <w:rPr>
+          <w:rtl w:val="0"/>
+        </w:rPr>
+        <w:t>Fast Load Times: The application should load quickly, with minimal delays, to enhance user satisfaction.</w:t>
+      </w:r>
+    </w:p>
+    <w:p>
+      <w:pPr>
+        <w:pStyle w:val="Body"/>
+        <w:bidi w:val="0"/>
+      </w:pPr>
+    </w:p>
+    <w:p>
+      <w:pPr>
+        <w:pStyle w:val="Body"/>
+        <w:numPr>
+          <w:ilvl w:val="0"/>
+          <w:numId w:val="11"/>
+        </w:numPr>
+        <w:bidi w:val="0"/>
+      </w:pPr>
+      <w:r>
+        <w:rPr>
+          <w:rtl w:val="0"/>
+        </w:rPr>
+        <w:t>Real-Time Updates: Provide users with real-time information on ride statuses and parking availability to facilitate timely decisions.</w:t>
+      </w:r>
+    </w:p>
+    <w:p>
+      <w:pPr>
+        <w:pStyle w:val="Default"/>
+        <w:suppressAutoHyphens w:val="1"/>
+        <w:spacing w:before="0" w:line="240" w:lineRule="auto"/>
+        <w:rPr>
+          <w:rFonts w:ascii="Times Roman" w:cs="Times Roman" w:hAnsi="Times Roman" w:eastAsia="Times Roman"/>
+          <w:outline w:val="0"/>
+          <w:color w:val="808080"/>
+          <w14:textFill>
+            <w14:solidFill>
+              <w14:srgbClr w14:val="808080"/>
+            </w14:solidFill>
+          </w14:textFill>
+        </w:rPr>
+      </w:pPr>
+    </w:p>
+    <w:p>
+      <w:pPr>
+        <w:pStyle w:val="Default"/>
+        <w:suppressAutoHyphens w:val="1"/>
+        <w:spacing w:before="0" w:line="240" w:lineRule="auto"/>
+        <w:rPr>
+          <w:rFonts w:ascii="Times Roman" w:cs="Times Roman" w:hAnsi="Times Roman" w:eastAsia="Times Roman"/>
+          <w:outline w:val="0"/>
+          <w:color w:val="808080"/>
+          <w14:textFill>
+            <w14:solidFill>
+              <w14:srgbClr w14:val="808080"/>
+            </w14:solidFill>
+          </w14:textFill>
+        </w:rPr>
+      </w:pPr>
+    </w:p>
+    <w:p>
+      <w:pPr>
+        <w:pStyle w:val="Heading"/>
+        <w:bidi w:val="0"/>
+      </w:pPr>
+      <w:r>
+        <w:rPr>
+          <w:rtl w:val="0"/>
+        </w:rPr>
+        <w:t>Error Management</w:t>
+      </w:r>
+    </w:p>
+    <w:p>
+      <w:pPr>
+        <w:pStyle w:val="Body"/>
+        <w:bidi w:val="0"/>
+      </w:pPr>
+    </w:p>
+    <w:p>
+      <w:pPr>
+        <w:pStyle w:val="Body"/>
+        <w:numPr>
+          <w:ilvl w:val="0"/>
+          <w:numId w:val="11"/>
+        </w:numPr>
+        <w:bidi w:val="0"/>
+      </w:pPr>
+      <w:r>
+        <w:rPr>
+          <w:rtl w:val="0"/>
+        </w:rPr>
+        <w:t>Clear Error Messages: When errors occur, the application should display understandable messages that guide users on how to resolve the issue.</w:t>
+      </w:r>
+    </w:p>
+    <w:p>
+      <w:pPr>
+        <w:pStyle w:val="Body"/>
+        <w:bidi w:val="0"/>
+      </w:pPr>
+    </w:p>
+    <w:p>
+      <w:pPr>
+        <w:pStyle w:val="Body"/>
+        <w:numPr>
+          <w:ilvl w:val="0"/>
+          <w:numId w:val="11"/>
+        </w:numPr>
+        <w:bidi w:val="0"/>
+      </w:pPr>
+      <w:r>
+        <w:rPr>
+          <w:rtl w:val="0"/>
+        </w:rPr>
+        <w:t>Undo Options: Allow users to easily reverse actions, such as canceling a ride or changing a parking reservation, to prevent frustration.</w:t>
+      </w:r>
+    </w:p>
+    <w:p>
+      <w:pPr>
+        <w:pStyle w:val="Body"/>
+        <w:bidi w:val="0"/>
+      </w:pPr>
+    </w:p>
+    <w:p>
+      <w:pPr>
+        <w:pStyle w:val="Body"/>
+        <w:numPr>
+          <w:ilvl w:val="0"/>
+          <w:numId w:val="11"/>
+        </w:numPr>
+        <w:bidi w:val="0"/>
+      </w:pPr>
+      <w:r>
+        <w:rPr>
+          <w:rtl w:val="0"/>
+        </w:rPr>
+        <w:t>Robust Validation: Implement input validation to prevent common errors, such as entering invalid dates or times.</w:t>
+      </w:r>
+    </w:p>
+    <w:p>
+      <w:pPr>
+        <w:pStyle w:val="Body"/>
+        <w:bidi w:val="0"/>
+      </w:pPr>
+    </w:p>
+    <w:p>
+      <w:pPr>
+        <w:pStyle w:val="Body"/>
+        <w:bidi w:val="0"/>
+      </w:pPr>
+    </w:p>
+    <w:p>
+      <w:pPr>
+        <w:pStyle w:val="Heading"/>
+        <w:bidi w:val="0"/>
+      </w:pPr>
+      <w:r>
+        <w:rPr>
+          <w:rtl w:val="0"/>
+        </w:rPr>
+        <w:t>Memorability</w:t>
+      </w:r>
+    </w:p>
+    <w:p>
+      <w:pPr>
+        <w:pStyle w:val="Body"/>
+        <w:bidi w:val="0"/>
+      </w:pPr>
+    </w:p>
+    <w:p>
+      <w:pPr>
+        <w:pStyle w:val="Body"/>
+        <w:numPr>
+          <w:ilvl w:val="0"/>
+          <w:numId w:val="11"/>
+        </w:numPr>
+        <w:bidi w:val="0"/>
+      </w:pPr>
+      <w:r>
+        <w:rPr>
+          <w:rtl w:val="0"/>
+        </w:rPr>
+        <w:t>Logical Navigation Structure: Organize the application's navigation in a logical manner, allowing users to remember how to access different features easily.</w:t>
+      </w:r>
+    </w:p>
+    <w:p>
+      <w:pPr>
+        <w:pStyle w:val="Body"/>
+        <w:bidi w:val="0"/>
+      </w:pPr>
+    </w:p>
+    <w:p>
+      <w:pPr>
+        <w:pStyle w:val="Body"/>
+        <w:numPr>
+          <w:ilvl w:val="0"/>
+          <w:numId w:val="11"/>
+        </w:numPr>
+        <w:bidi w:val="0"/>
+      </w:pPr>
+      <w:r>
+        <w:rPr>
+          <w:rtl w:val="0"/>
+        </w:rPr>
+        <w:t>Visual Cues: Use icons and visual indicators consistently to help users recall functions and actions.</w:t>
+      </w:r>
+    </w:p>
+    <w:p>
+      <w:pPr>
+        <w:pStyle w:val="Body"/>
+        <w:bidi w:val="0"/>
+      </w:pPr>
+    </w:p>
+    <w:p>
+      <w:pPr>
+        <w:pStyle w:val="Body"/>
+        <w:numPr>
+          <w:ilvl w:val="0"/>
+          <w:numId w:val="11"/>
+        </w:numPr>
+        <w:bidi w:val="0"/>
+      </w:pPr>
+      <w:r>
+        <w:rPr>
+          <w:rtl w:val="0"/>
+        </w:rPr>
+        <w:t>Frequent Actions Accessibility: Place commonly used features in easily accessible locations to facilitate quick access.</w:t>
+      </w:r>
+    </w:p>
+    <w:p>
+      <w:pPr>
+        <w:pStyle w:val="Default"/>
+        <w:tabs>
+          <w:tab w:val="left" w:pos="220"/>
+          <w:tab w:val="left" w:pos="720"/>
+        </w:tabs>
+        <w:suppressAutoHyphens w:val="1"/>
+        <w:spacing w:before="0" w:after="240" w:line="240" w:lineRule="auto"/>
+        <w:ind w:left="720" w:hanging="720"/>
+        <w:jc w:val="left"/>
         <w:sectPr>
           <w:headerReference w:type="default" r:id="rId7"/>
           <w:pgSz w:w="11900" w:h="16840" w:orient="portrait"/>
@@ -119,76 +2986,657 @@
       <w:pPr>
         <w:pStyle w:val="Subtitle"/>
         <w:bidi w:val="0"/>
-        <w:sectPr>
-          <w:headerReference w:type="default" r:id="rId8"/>
-          <w:pgSz w:w="11900" w:h="16840" w:orient="portrait"/>
-          <w:pgMar w:top="1440" w:right="1440" w:bottom="1440" w:left="1440" w:header="720" w:footer="864"/>
-          <w:bidi w:val="0"/>
-        </w:sectPr>
-      </w:pPr>
-    </w:p>
-    <w:p>
-      <w:pPr>
-        <w:pStyle w:val="Subtitle"/>
-        <w:bidi w:val="0"/>
-      </w:pPr>
-      <w:r>
-        <w:rPr>
-          <w:rtl w:val="0"/>
-        </w:rPr>
-        <w:t>Logical Database Requirements</w:t>
-      </w:r>
-    </w:p>
-    <w:p>
-      <w:pPr>
-        <w:pStyle w:val="Subtitle"/>
-        <w:bidi w:val="0"/>
-        <w:sectPr>
-          <w:headerReference w:type="default" r:id="rId9"/>
-          <w:pgSz w:w="11900" w:h="16840" w:orient="portrait"/>
-          <w:pgMar w:top="1440" w:right="1440" w:bottom="1440" w:left="1440" w:header="720" w:footer="864"/>
-          <w:bidi w:val="0"/>
-        </w:sectPr>
-      </w:pPr>
-    </w:p>
-    <w:p>
-      <w:pPr>
-        <w:pStyle w:val="Subtitle"/>
-        <w:bidi w:val="0"/>
-      </w:pPr>
-      <w:r>
-        <w:rPr>
-          <w:rtl w:val="0"/>
-        </w:rPr>
-        <w:t>Design Constraint</w:t>
-      </w:r>
-    </w:p>
-    <w:p>
-      <w:pPr>
-        <w:pStyle w:val="Subtitle"/>
-        <w:bidi w:val="0"/>
-        <w:sectPr>
-          <w:headerReference w:type="default" r:id="rId10"/>
-          <w:pgSz w:w="11900" w:h="16840" w:orient="portrait"/>
-          <w:pgMar w:top="1440" w:right="1440" w:bottom="1440" w:left="1440" w:header="720" w:footer="864"/>
-          <w:bidi w:val="0"/>
-        </w:sectPr>
-      </w:pPr>
-    </w:p>
-    <w:p>
-      <w:pPr>
-        <w:pStyle w:val="Subtitle"/>
-        <w:bidi w:val="0"/>
-      </w:pPr>
-      <w:r>
-        <w:rPr>
-          <w:rtl w:val="0"/>
-        </w:rPr>
-        <w:t>Software System Attributes</w:t>
+      </w:pPr>
+    </w:p>
+    <w:p>
+      <w:pPr>
+        <w:pStyle w:val="Heading"/>
+        <w:bidi w:val="0"/>
+      </w:pPr>
+      <w:r>
+        <w:rPr>
+          <w:rtl w:val="0"/>
+        </w:rPr>
+        <w:t>Clear Navigation</w:t>
+      </w:r>
+    </w:p>
+    <w:p>
+      <w:pPr>
+        <w:pStyle w:val="Body"/>
+        <w:bidi w:val="0"/>
+      </w:pPr>
+    </w:p>
+    <w:p>
+      <w:pPr>
+        <w:pStyle w:val="Body"/>
+        <w:numPr>
+          <w:ilvl w:val="0"/>
+          <w:numId w:val="11"/>
+        </w:numPr>
+        <w:bidi w:val="0"/>
+      </w:pPr>
+      <w:r>
+        <w:rPr>
+          <w:rtl w:val="0"/>
+        </w:rPr>
+        <w:t>Persistent Menu: A simple tab bar (e.g., Rides / Parking / Profile) or hamburger menu lets users jump between main sections in one tap</w:t>
+      </w:r>
+      <w:r>
+        <w:rPr>
+          <w:rtl w:val="0"/>
+        </w:rPr>
+        <w:t>.</w:t>
+      </w:r>
+    </w:p>
+    <w:p>
+      <w:pPr>
+        <w:pStyle w:val="Body"/>
+        <w:bidi w:val="0"/>
+      </w:pPr>
+    </w:p>
+    <w:p>
+      <w:pPr>
+        <w:pStyle w:val="Body"/>
+        <w:numPr>
+          <w:ilvl w:val="0"/>
+          <w:numId w:val="11"/>
+        </w:numPr>
+        <w:bidi w:val="0"/>
+      </w:pPr>
+      <w:r>
+        <w:rPr>
+          <w:rtl w:val="0"/>
+        </w:rPr>
+        <w:t xml:space="preserve">Breadcrumbs or Back Button: Always show a clear </w:t>
+      </w:r>
+      <w:r>
+        <w:rPr>
+          <w:rtl w:val="1"/>
+          <w:lang w:val="ar-SA" w:bidi="ar-SA"/>
+        </w:rPr>
+        <w:t>“</w:t>
+      </w:r>
+      <w:r>
+        <w:rPr>
+          <w:rtl w:val="0"/>
+        </w:rPr>
+        <w:t>Back</w:t>
+      </w:r>
+      <w:r>
+        <w:rPr>
+          <w:rtl w:val="0"/>
+        </w:rPr>
+        <w:t xml:space="preserve">” </w:t>
+      </w:r>
+      <w:r>
+        <w:rPr>
+          <w:rtl w:val="0"/>
+        </w:rPr>
+        <w:t>control when drilling into sub-screens to prevent feeling lost.</w:t>
+      </w:r>
+    </w:p>
+    <w:p>
+      <w:pPr>
+        <w:pStyle w:val="Body"/>
+        <w:bidi w:val="0"/>
+      </w:pPr>
+    </w:p>
+    <w:p>
+      <w:pPr>
+        <w:pStyle w:val="Body"/>
+        <w:bidi w:val="0"/>
+      </w:pPr>
+    </w:p>
+    <w:p>
+      <w:pPr>
+        <w:pStyle w:val="Heading"/>
+        <w:bidi w:val="0"/>
+      </w:pPr>
+      <w:r>
+        <w:rPr>
+          <w:rtl w:val="0"/>
+        </w:rPr>
+        <w:t>Minimalist Layouts</w:t>
+      </w:r>
+    </w:p>
+    <w:p>
+      <w:pPr>
+        <w:pStyle w:val="Body"/>
+        <w:bidi w:val="0"/>
+      </w:pPr>
+    </w:p>
+    <w:p>
+      <w:pPr>
+        <w:pStyle w:val="Body"/>
+        <w:numPr>
+          <w:ilvl w:val="0"/>
+          <w:numId w:val="11"/>
+        </w:numPr>
+        <w:bidi w:val="0"/>
+      </w:pPr>
+      <w:r>
+        <w:rPr>
+          <w:rtl w:val="0"/>
+        </w:rPr>
+        <w:t xml:space="preserve">Reduce Clutter: Only display core functions on each screen; hide secondary options under </w:t>
+      </w:r>
+      <w:r>
+        <w:rPr>
+          <w:rtl w:val="1"/>
+          <w:lang w:val="ar-SA" w:bidi="ar-SA"/>
+        </w:rPr>
+        <w:t>“</w:t>
+      </w:r>
+      <w:r>
+        <w:rPr>
+          <w:rtl w:val="0"/>
+        </w:rPr>
+        <w:t>More</w:t>
+      </w:r>
+      <w:r>
+        <w:rPr>
+          <w:rtl w:val="0"/>
+        </w:rPr>
+        <w:t xml:space="preserve">” </w:t>
+      </w:r>
+      <w:r>
+        <w:rPr>
+          <w:rtl w:val="0"/>
+        </w:rPr>
+        <w:t>or in settings</w:t>
+      </w:r>
+      <w:r>
+        <w:rPr>
+          <w:rtl w:val="0"/>
+        </w:rPr>
+        <w:t>.</w:t>
+      </w:r>
+    </w:p>
+    <w:p>
+      <w:pPr>
+        <w:pStyle w:val="Body"/>
+        <w:bidi w:val="0"/>
+      </w:pPr>
+    </w:p>
+    <w:p>
+      <w:pPr>
+        <w:pStyle w:val="Body"/>
+        <w:numPr>
+          <w:ilvl w:val="0"/>
+          <w:numId w:val="11"/>
+        </w:numPr>
+        <w:bidi w:val="0"/>
+      </w:pPr>
+      <w:r>
+        <w:rPr>
+          <w:rtl w:val="0"/>
+        </w:rPr>
+        <w:t>Generous White Space: Use breathing room to group related elements and guide the eye</w:t>
+      </w:r>
+      <w:r>
+        <w:rPr>
+          <w:rtl w:val="0"/>
+        </w:rPr>
+        <w:t>.</w:t>
+      </w:r>
+    </w:p>
+    <w:p>
+      <w:pPr>
+        <w:pStyle w:val="Body"/>
+        <w:bidi w:val="0"/>
+      </w:pPr>
+    </w:p>
+    <w:p>
+      <w:pPr>
+        <w:pStyle w:val="Body"/>
+        <w:bidi w:val="0"/>
+      </w:pPr>
+    </w:p>
+    <w:p>
+      <w:pPr>
+        <w:pStyle w:val="Heading"/>
+        <w:bidi w:val="0"/>
+      </w:pPr>
+      <w:r>
+        <w:rPr>
+          <w:rtl w:val="0"/>
+        </w:rPr>
+        <w:t>Touch-Friendly Controls</w:t>
+      </w:r>
+    </w:p>
+    <w:p>
+      <w:pPr>
+        <w:pStyle w:val="Body"/>
+        <w:bidi w:val="0"/>
+      </w:pPr>
+    </w:p>
+    <w:p>
+      <w:pPr>
+        <w:pStyle w:val="Body"/>
+        <w:numPr>
+          <w:ilvl w:val="0"/>
+          <w:numId w:val="11"/>
+        </w:numPr>
+        <w:bidi w:val="0"/>
+      </w:pPr>
+      <w:r>
+        <w:rPr>
+          <w:rtl w:val="0"/>
+        </w:rPr>
+        <w:t>Adequate Hit Areas: Make all tappable buttons and icons at least 44</w:t>
+      </w:r>
+      <w:r>
+        <w:rPr>
+          <w:rtl w:val="0"/>
+        </w:rPr>
+        <w:t>×</w:t>
+      </w:r>
+      <w:r>
+        <w:rPr>
+          <w:rtl w:val="0"/>
+        </w:rPr>
+        <w:t>44 px to prevent mis-taps on mobile</w:t>
+      </w:r>
+      <w:r>
+        <w:rPr>
+          <w:rtl w:val="0"/>
+        </w:rPr>
+        <w:t>.</w:t>
+      </w:r>
+    </w:p>
+    <w:p>
+      <w:pPr>
+        <w:pStyle w:val="Body"/>
+        <w:bidi w:val="0"/>
+      </w:pPr>
+    </w:p>
+    <w:p>
+      <w:pPr>
+        <w:pStyle w:val="Body"/>
+        <w:numPr>
+          <w:ilvl w:val="0"/>
+          <w:numId w:val="11"/>
+        </w:numPr>
+        <w:bidi w:val="0"/>
+      </w:pPr>
+      <w:r>
+        <w:rPr>
+          <w:rtl w:val="0"/>
+        </w:rPr>
+        <w:t>Standard Components: Leverage native buttons, toggles, and dropdowns so users instantly recognize how to interact.</w:t>
+      </w:r>
+    </w:p>
+    <w:p>
+      <w:pPr>
+        <w:pStyle w:val="Body"/>
+        <w:bidi w:val="0"/>
+      </w:pPr>
+    </w:p>
+    <w:p>
+      <w:pPr>
+        <w:pStyle w:val="Body"/>
+        <w:bidi w:val="0"/>
+      </w:pPr>
+    </w:p>
+    <w:p>
+      <w:pPr>
+        <w:pStyle w:val="Heading"/>
+        <w:bidi w:val="0"/>
+      </w:pPr>
+      <w:r>
+        <w:rPr>
+          <w:rtl w:val="0"/>
+        </w:rPr>
+        <w:t>Immediate Feedback</w:t>
+      </w:r>
+    </w:p>
+    <w:p>
+      <w:pPr>
+        <w:pStyle w:val="Body"/>
+        <w:bidi w:val="0"/>
+      </w:pPr>
+    </w:p>
+    <w:p>
+      <w:pPr>
+        <w:pStyle w:val="Body"/>
+        <w:numPr>
+          <w:ilvl w:val="0"/>
+          <w:numId w:val="11"/>
+        </w:numPr>
+        <w:bidi w:val="0"/>
+      </w:pPr>
+      <w:r>
+        <w:rPr>
+          <w:rtl w:val="0"/>
+        </w:rPr>
+        <w:t>Loading Indicators: Show spinners or skeleton screens whenever data is loading to reassure users</w:t>
+      </w:r>
+      <w:r>
+        <w:rPr>
+          <w:rtl w:val="0"/>
+        </w:rPr>
+        <w:t>.</w:t>
+      </w:r>
+    </w:p>
+    <w:p>
+      <w:pPr>
+        <w:pStyle w:val="Body"/>
+        <w:bidi w:val="0"/>
+      </w:pPr>
+    </w:p>
+    <w:p>
+      <w:pPr>
+        <w:pStyle w:val="Body"/>
+        <w:numPr>
+          <w:ilvl w:val="0"/>
+          <w:numId w:val="11"/>
+        </w:numPr>
+        <w:bidi w:val="0"/>
+      </w:pPr>
+      <w:r>
+        <w:rPr>
+          <w:rtl w:val="0"/>
+        </w:rPr>
+        <w:t xml:space="preserve">Action Confirmation: Use toasts or banners for success messages (e.g., </w:t>
+      </w:r>
+      <w:r>
+        <w:rPr>
+          <w:rtl w:val="1"/>
+          <w:lang w:val="ar-SA" w:bidi="ar-SA"/>
+        </w:rPr>
+        <w:t>“</w:t>
+      </w:r>
+      <w:r>
+        <w:rPr>
+          <w:rtl w:val="0"/>
+        </w:rPr>
+        <w:t>Ride booked!</w:t>
+      </w:r>
+      <w:r>
+        <w:rPr>
+          <w:rtl w:val="0"/>
+        </w:rPr>
+        <w:t>”</w:t>
+      </w:r>
+      <w:r>
+        <w:rPr>
+          <w:rtl w:val="0"/>
+        </w:rPr>
+        <w:t>) and clear error alerts near the relevant field</w:t>
+      </w:r>
+      <w:r>
+        <w:rPr>
+          <w:rtl w:val="0"/>
+        </w:rPr>
+        <w:t>.</w:t>
+      </w:r>
+    </w:p>
+    <w:p>
+      <w:pPr>
+        <w:pStyle w:val="Body"/>
+        <w:bidi w:val="0"/>
+      </w:pPr>
+    </w:p>
+    <w:p>
+      <w:pPr>
+        <w:pStyle w:val="Body"/>
+        <w:bidi w:val="0"/>
+      </w:pPr>
+    </w:p>
+    <w:p>
+      <w:pPr>
+        <w:pStyle w:val="Heading"/>
+        <w:bidi w:val="0"/>
+      </w:pPr>
+      <w:r>
+        <w:rPr>
+          <w:rtl w:val="0"/>
+        </w:rPr>
+        <w:t>Basic Accessibility</w:t>
+      </w:r>
+    </w:p>
+    <w:p>
+      <w:pPr>
+        <w:pStyle w:val="Body"/>
+        <w:bidi w:val="0"/>
+      </w:pPr>
+    </w:p>
+    <w:p>
+      <w:pPr>
+        <w:pStyle w:val="Body"/>
+        <w:numPr>
+          <w:ilvl w:val="0"/>
+          <w:numId w:val="11"/>
+        </w:numPr>
+        <w:bidi w:val="0"/>
+      </w:pPr>
+      <w:r>
+        <w:rPr>
+          <w:rtl w:val="0"/>
+        </w:rPr>
+        <w:t>Text Alternatives: Provide labels for icons and images so screen readers can announce them</w:t>
+      </w:r>
+      <w:r>
+        <w:rPr>
+          <w:rtl w:val="0"/>
+        </w:rPr>
+        <w:t>.</w:t>
+      </w:r>
+    </w:p>
+    <w:p>
+      <w:pPr>
+        <w:pStyle w:val="Body"/>
+        <w:bidi w:val="0"/>
+      </w:pPr>
+    </w:p>
+    <w:p>
+      <w:pPr>
+        <w:pStyle w:val="Body"/>
+        <w:numPr>
+          <w:ilvl w:val="0"/>
+          <w:numId w:val="11"/>
+        </w:numPr>
+        <w:bidi w:val="0"/>
+      </w:pPr>
+      <w:r>
+        <w:rPr>
+          <w:rtl w:val="0"/>
+        </w:rPr>
+        <w:t>Contrast &amp; Scaling: Ensure text meets a 4.5</w:t>
+      </w:r>
+      <w:r>
+        <w:rPr>
+          <w:rtl w:val="0"/>
+        </w:rPr>
+        <w:t> </w:t>
+      </w:r>
+      <w:r>
+        <w:rPr>
+          <w:rtl w:val="0"/>
+        </w:rPr>
+        <w:t>:</w:t>
+      </w:r>
+      <w:r>
+        <w:rPr>
+          <w:rtl w:val="0"/>
+        </w:rPr>
+        <w:t> </w:t>
+      </w:r>
+      <w:r>
+        <w:rPr>
+          <w:rtl w:val="0"/>
+        </w:rPr>
+        <w:t>1 contrast ratio and allow users to adjust font size within the app</w:t>
+      </w:r>
+      <w:r>
+        <w:rPr>
+          <w:rtl w:val="0"/>
+        </w:rPr>
+        <w:t>.</w:t>
+      </w:r>
+    </w:p>
+    <w:p>
+      <w:pPr>
+        <w:pStyle w:val="Body"/>
+        <w:bidi w:val="0"/>
+      </w:pPr>
+    </w:p>
+    <w:p>
+      <w:pPr>
+        <w:pStyle w:val="Body"/>
+        <w:bidi w:val="0"/>
+      </w:pPr>
+    </w:p>
+    <w:p>
+      <w:pPr>
+        <w:pStyle w:val="Heading"/>
+        <w:bidi w:val="0"/>
+      </w:pPr>
+      <w:r>
+        <w:rPr>
+          <w:rtl w:val="0"/>
+        </w:rPr>
+        <w:t>Responsive Behavior</w:t>
+      </w:r>
+    </w:p>
+    <w:p>
+      <w:pPr>
+        <w:pStyle w:val="Body"/>
+        <w:bidi w:val="0"/>
+      </w:pPr>
+    </w:p>
+    <w:p>
+      <w:pPr>
+        <w:pStyle w:val="Body"/>
+        <w:numPr>
+          <w:ilvl w:val="0"/>
+          <w:numId w:val="11"/>
+        </w:numPr>
+        <w:bidi w:val="0"/>
+      </w:pPr>
+      <w:r>
+        <w:rPr>
+          <w:rtl w:val="0"/>
+        </w:rPr>
+        <w:t>Multi-Device Support: Design layouts that adapt at key breakpoints (phone, tablet, desktop) without hiding core features.</w:t>
+      </w:r>
+    </w:p>
+    <w:p>
+      <w:pPr>
+        <w:pStyle w:val="Body"/>
+        <w:bidi w:val="0"/>
+      </w:pPr>
+    </w:p>
+    <w:p>
+      <w:pPr>
+        <w:pStyle w:val="Body"/>
+        <w:numPr>
+          <w:ilvl w:val="0"/>
+          <w:numId w:val="11"/>
+        </w:numPr>
+        <w:bidi w:val="0"/>
+      </w:pPr>
+      <w:r>
+        <w:rPr>
+          <w:rtl w:val="0"/>
+        </w:rPr>
+        <w:t>Orientation Handling: Ensure content reflows gracefully in both portrait and landscape mode</w:t>
+      </w:r>
+      <w:r>
+        <w:rPr>
+          <w:rtl w:val="0"/>
+        </w:rPr>
+        <w:t>l</w:t>
+      </w:r>
+      <w:r>
+        <w:rPr>
+          <w:rtl w:val="0"/>
+        </w:rPr>
+        <w:t>.</w:t>
+      </w:r>
+    </w:p>
+    <w:p>
+      <w:pPr>
+        <w:pStyle w:val="Body"/>
+        <w:bidi w:val="0"/>
+      </w:pPr>
+    </w:p>
+    <w:p>
+      <w:pPr>
+        <w:pStyle w:val="Body"/>
+        <w:bidi w:val="0"/>
+      </w:pPr>
+    </w:p>
+    <w:p>
+      <w:pPr>
+        <w:pStyle w:val="Heading"/>
+        <w:bidi w:val="0"/>
+      </w:pPr>
+      <w:r>
+        <w:rPr>
+          <w:rtl w:val="0"/>
+        </w:rPr>
+        <w:t>Consistent Branding</w:t>
+      </w:r>
+    </w:p>
+    <w:p>
+      <w:pPr>
+        <w:pStyle w:val="Body"/>
+        <w:bidi w:val="0"/>
+      </w:pPr>
+    </w:p>
+    <w:p>
+      <w:pPr>
+        <w:pStyle w:val="Body"/>
+        <w:numPr>
+          <w:ilvl w:val="0"/>
+          <w:numId w:val="11"/>
+        </w:numPr>
+        <w:bidi w:val="0"/>
+      </w:pPr>
+      <w:r>
+        <w:rPr>
+          <w:rtl w:val="0"/>
+        </w:rPr>
+        <w:t>Unified Style Guide: Use a shared component library (colors, typography, icon set) so every screen feels like part of the same system.</w:t>
+      </w:r>
+    </w:p>
+    <w:p>
+      <w:pPr>
+        <w:pStyle w:val="Body"/>
+        <w:bidi w:val="0"/>
+      </w:pPr>
+    </w:p>
+    <w:p>
+      <w:pPr>
+        <w:pStyle w:val="Body"/>
+        <w:numPr>
+          <w:ilvl w:val="0"/>
+          <w:numId w:val="11"/>
+        </w:numPr>
+        <w:bidi w:val="0"/>
+      </w:pPr>
+      <w:r>
+        <w:rPr>
+          <w:rtl w:val="0"/>
+        </w:rPr>
+        <w:t>Campus Identity: Incorporate your university</w:t>
+      </w:r>
+      <w:r>
+        <w:rPr>
+          <w:rtl w:val="1"/>
+        </w:rPr>
+        <w:t>’</w:t>
+      </w:r>
+      <w:r>
+        <w:rPr>
+          <w:rtl w:val="0"/>
+        </w:rPr>
+        <w:t>s logo and color palette in header or tab bar elements for instant recognition.</w:t>
       </w:r>
     </w:p>
     <w:sectPr>
-      <w:headerReference w:type="default" r:id="rId11"/>
+      <w:headerReference w:type="default" r:id="rId8"/>
       <w:pgSz w:w="11900" w:h="16840" w:orient="portrait"/>
       <w:pgMar w:top="1440" w:right="1440" w:bottom="1440" w:left="1440" w:header="720" w:footer="864"/>
       <w:bidi w:val="0"/>
@@ -237,28 +3685,1081 @@
 </w:hdr>
 </file>
 
-<file path=word/header5.xml><?xml version="1.0" encoding="utf-8"?>
-<w:hdr xmlns:r="http://schemas.openxmlformats.org/officeDocument/2006/relationships" xmlns:wp="http://schemas.openxmlformats.org/drawingml/2006/wordprocessingDrawing" xmlns:w="http://schemas.openxmlformats.org/wordprocessingml/2006/main" xmlns:w10="urn:schemas-microsoft-com:office:word" xmlns:w14="http://schemas.microsoft.com/office/word/2010/wordml" xmlns:wps="http://schemas.microsoft.com/office/word/2010/wordprocessingShape" xmlns:wpg="http://schemas.microsoft.com/office/word/2010/wordprocessingGroup" xmlns:mc="http://schemas.openxmlformats.org/markup-compatibility/2006" xmlns:v="urn:schemas-microsoft-com:vml" xmlns:o="urn:schemas-microsoft-com:office:office" xmlns:m="http://schemas.openxmlformats.org/officeDocument/2006/math" mc:Ignorable="w14">
-  <w:p>
-    <w:r/>
-  </w:p>
-</w:hdr>
-</file>
-
-<file path=word/header6.xml><?xml version="1.0" encoding="utf-8"?>
-<w:hdr xmlns:r="http://schemas.openxmlformats.org/officeDocument/2006/relationships" xmlns:wp="http://schemas.openxmlformats.org/drawingml/2006/wordprocessingDrawing" xmlns:w="http://schemas.openxmlformats.org/wordprocessingml/2006/main" xmlns:w10="urn:schemas-microsoft-com:office:word" xmlns:w14="http://schemas.microsoft.com/office/word/2010/wordml" xmlns:wps="http://schemas.microsoft.com/office/word/2010/wordprocessingShape" xmlns:wpg="http://schemas.microsoft.com/office/word/2010/wordprocessingGroup" xmlns:mc="http://schemas.openxmlformats.org/markup-compatibility/2006" xmlns:v="urn:schemas-microsoft-com:vml" xmlns:o="urn:schemas-microsoft-com:office:office" xmlns:m="http://schemas.openxmlformats.org/officeDocument/2006/math" mc:Ignorable="w14">
-  <w:p>
-    <w:r/>
-  </w:p>
-</w:hdr>
-</file>
-
-<file path=word/header7.xml><?xml version="1.0" encoding="utf-8"?>
-<w:hdr xmlns:r="http://schemas.openxmlformats.org/officeDocument/2006/relationships" xmlns:wp="http://schemas.openxmlformats.org/drawingml/2006/wordprocessingDrawing" xmlns:w="http://schemas.openxmlformats.org/wordprocessingml/2006/main" xmlns:w10="urn:schemas-microsoft-com:office:word" xmlns:w14="http://schemas.microsoft.com/office/word/2010/wordml" xmlns:wps="http://schemas.microsoft.com/office/word/2010/wordprocessingShape" xmlns:wpg="http://schemas.microsoft.com/office/word/2010/wordprocessingGroup" xmlns:mc="http://schemas.openxmlformats.org/markup-compatibility/2006" xmlns:v="urn:schemas-microsoft-com:vml" xmlns:o="urn:schemas-microsoft-com:office:office" xmlns:m="http://schemas.openxmlformats.org/officeDocument/2006/math" mc:Ignorable="w14">
-  <w:p>
-    <w:r/>
-  </w:p>
-</w:hdr>
+<file path=word/numbering.xml><?xml version="1.0" encoding="utf-8"?>
+<w:numbering xmlns:w="http://schemas.openxmlformats.org/wordprocessingml/2006/main" xmlns:wp="http://schemas.openxmlformats.org/drawingml/2006/wordprocessingDrawing" xmlns:w14="http://schemas.microsoft.com/office/word/2010/wordml" xmlns:r="http://schemas.openxmlformats.org/officeDocument/2006/relationships" xmlns:v="urn:schemas-microsoft-com:vml" xmlns:o="urn:schemas-microsoft-com:office:office">
+  <w:abstractNum w:abstractNumId="0">
+    <w:multiLevelType w:val="hybridMultilevel"/>
+    <w:numStyleLink w:val="Numbered"/>
+  </w:abstractNum>
+  <w:abstractNum w:abstractNumId="1">
+    <w:multiLevelType w:val="hybridMultilevel"/>
+    <w:styleLink w:val="Numbered"/>
+    <w:lvl w:ilvl="0">
+      <w:start w:val="1"/>
+      <w:numFmt w:val="decimal"/>
+      <w:suff w:val="tab"/>
+      <w:lvlText w:val="%1."/>
+      <w:lvlJc w:val="left"/>
+      <w:pPr>
+        <w:ind w:left="393" w:hanging="393"/>
+      </w:pPr>
+      <w:rPr>
+        <w:rFonts w:hAnsi="Arial Unicode MS"/>
+        <w:caps w:val="0"/>
+        <w:smallCaps w:val="0"/>
+        <w:strike w:val="0"/>
+        <w:dstrike w:val="0"/>
+        <w:outline w:val="0"/>
+        <w:emboss w:val="0"/>
+        <w:imprint w:val="0"/>
+        <w:spacing w:val="0"/>
+        <w:w w:val="100"/>
+        <w:kern w:val="0"/>
+        <w:position w:val="0"/>
+        <w:highlight w:val="none"/>
+        <w:vertAlign w:val="baseline"/>
+      </w:rPr>
+    </w:lvl>
+    <w:lvl w:ilvl="1">
+      <w:start w:val="1"/>
+      <w:numFmt w:val="decimal"/>
+      <w:suff w:val="nothing"/>
+      <w:lvlText w:val="%1.%2."/>
+      <w:lvlJc w:val="left"/>
+      <w:pPr>
+        <w:ind w:left="753" w:hanging="393"/>
+      </w:pPr>
+      <w:rPr>
+        <w:rFonts w:hAnsi="Arial Unicode MS"/>
+        <w:caps w:val="0"/>
+        <w:smallCaps w:val="0"/>
+        <w:strike w:val="0"/>
+        <w:dstrike w:val="0"/>
+        <w:outline w:val="0"/>
+        <w:emboss w:val="0"/>
+        <w:imprint w:val="0"/>
+        <w:spacing w:val="0"/>
+        <w:w w:val="100"/>
+        <w:kern w:val="0"/>
+        <w:position w:val="0"/>
+        <w:highlight w:val="none"/>
+        <w:vertAlign w:val="baseline"/>
+      </w:rPr>
+    </w:lvl>
+    <w:lvl w:ilvl="2">
+      <w:start w:val="1"/>
+      <w:numFmt w:val="decimal"/>
+      <w:suff w:val="nothing"/>
+      <w:lvlText w:val="%1.%2.%3."/>
+      <w:lvlJc w:val="left"/>
+      <w:pPr>
+        <w:ind w:left="1113" w:hanging="393"/>
+      </w:pPr>
+      <w:rPr>
+        <w:rFonts w:hAnsi="Arial Unicode MS"/>
+        <w:caps w:val="0"/>
+        <w:smallCaps w:val="0"/>
+        <w:strike w:val="0"/>
+        <w:dstrike w:val="0"/>
+        <w:outline w:val="0"/>
+        <w:emboss w:val="0"/>
+        <w:imprint w:val="0"/>
+        <w:spacing w:val="0"/>
+        <w:w w:val="100"/>
+        <w:kern w:val="0"/>
+        <w:position w:val="0"/>
+        <w:highlight w:val="none"/>
+        <w:vertAlign w:val="baseline"/>
+      </w:rPr>
+    </w:lvl>
+    <w:lvl w:ilvl="3">
+      <w:start w:val="1"/>
+      <w:numFmt w:val="decimal"/>
+      <w:suff w:val="nothing"/>
+      <w:lvlText w:val="%1.%2.%3.%4."/>
+      <w:lvlJc w:val="left"/>
+      <w:pPr>
+        <w:ind w:left="1473" w:hanging="393"/>
+      </w:pPr>
+      <w:rPr>
+        <w:rFonts w:hAnsi="Arial Unicode MS"/>
+        <w:caps w:val="0"/>
+        <w:smallCaps w:val="0"/>
+        <w:strike w:val="0"/>
+        <w:dstrike w:val="0"/>
+        <w:outline w:val="0"/>
+        <w:emboss w:val="0"/>
+        <w:imprint w:val="0"/>
+        <w:spacing w:val="0"/>
+        <w:w w:val="100"/>
+        <w:kern w:val="0"/>
+        <w:position w:val="0"/>
+        <w:highlight w:val="none"/>
+        <w:vertAlign w:val="baseline"/>
+      </w:rPr>
+    </w:lvl>
+    <w:lvl w:ilvl="4">
+      <w:start w:val="1"/>
+      <w:numFmt w:val="decimal"/>
+      <w:suff w:val="nothing"/>
+      <w:lvlText w:val="%1.%2.%3.%4.%5."/>
+      <w:lvlJc w:val="left"/>
+      <w:pPr>
+        <w:ind w:left="1833" w:hanging="393"/>
+      </w:pPr>
+      <w:rPr>
+        <w:rFonts w:hAnsi="Arial Unicode MS"/>
+        <w:caps w:val="0"/>
+        <w:smallCaps w:val="0"/>
+        <w:strike w:val="0"/>
+        <w:dstrike w:val="0"/>
+        <w:outline w:val="0"/>
+        <w:emboss w:val="0"/>
+        <w:imprint w:val="0"/>
+        <w:spacing w:val="0"/>
+        <w:w w:val="100"/>
+        <w:kern w:val="0"/>
+        <w:position w:val="0"/>
+        <w:highlight w:val="none"/>
+        <w:vertAlign w:val="baseline"/>
+      </w:rPr>
+    </w:lvl>
+    <w:lvl w:ilvl="5">
+      <w:start w:val="1"/>
+      <w:numFmt w:val="decimal"/>
+      <w:suff w:val="nothing"/>
+      <w:lvlText w:val="%1.%2.%3.%4.%5.%6."/>
+      <w:lvlJc w:val="left"/>
+      <w:pPr>
+        <w:ind w:left="2193" w:hanging="393"/>
+      </w:pPr>
+      <w:rPr>
+        <w:rFonts w:hAnsi="Arial Unicode MS"/>
+        <w:caps w:val="0"/>
+        <w:smallCaps w:val="0"/>
+        <w:strike w:val="0"/>
+        <w:dstrike w:val="0"/>
+        <w:outline w:val="0"/>
+        <w:emboss w:val="0"/>
+        <w:imprint w:val="0"/>
+        <w:spacing w:val="0"/>
+        <w:w w:val="100"/>
+        <w:kern w:val="0"/>
+        <w:position w:val="0"/>
+        <w:highlight w:val="none"/>
+        <w:vertAlign w:val="baseline"/>
+      </w:rPr>
+    </w:lvl>
+    <w:lvl w:ilvl="6">
+      <w:start w:val="1"/>
+      <w:numFmt w:val="decimal"/>
+      <w:suff w:val="nothing"/>
+      <w:lvlText w:val="%1.%2.%3.%4.%5.%6.%7."/>
+      <w:lvlJc w:val="left"/>
+      <w:pPr>
+        <w:ind w:left="2553" w:hanging="393"/>
+      </w:pPr>
+      <w:rPr>
+        <w:rFonts w:hAnsi="Arial Unicode MS"/>
+        <w:caps w:val="0"/>
+        <w:smallCaps w:val="0"/>
+        <w:strike w:val="0"/>
+        <w:dstrike w:val="0"/>
+        <w:outline w:val="0"/>
+        <w:emboss w:val="0"/>
+        <w:imprint w:val="0"/>
+        <w:spacing w:val="0"/>
+        <w:w w:val="100"/>
+        <w:kern w:val="0"/>
+        <w:position w:val="0"/>
+        <w:highlight w:val="none"/>
+        <w:vertAlign w:val="baseline"/>
+      </w:rPr>
+    </w:lvl>
+    <w:lvl w:ilvl="7">
+      <w:start w:val="1"/>
+      <w:numFmt w:val="decimal"/>
+      <w:suff w:val="nothing"/>
+      <w:lvlText w:val="%1.%2.%3.%4.%5.%6.%7.%8."/>
+      <w:lvlJc w:val="left"/>
+      <w:pPr>
+        <w:ind w:left="2913" w:hanging="393"/>
+      </w:pPr>
+      <w:rPr>
+        <w:rFonts w:hAnsi="Arial Unicode MS"/>
+        <w:caps w:val="0"/>
+        <w:smallCaps w:val="0"/>
+        <w:strike w:val="0"/>
+        <w:dstrike w:val="0"/>
+        <w:outline w:val="0"/>
+        <w:emboss w:val="0"/>
+        <w:imprint w:val="0"/>
+        <w:spacing w:val="0"/>
+        <w:w w:val="100"/>
+        <w:kern w:val="0"/>
+        <w:position w:val="0"/>
+        <w:highlight w:val="none"/>
+        <w:vertAlign w:val="baseline"/>
+      </w:rPr>
+    </w:lvl>
+    <w:lvl w:ilvl="8">
+      <w:start w:val="1"/>
+      <w:numFmt w:val="decimal"/>
+      <w:suff w:val="nothing"/>
+      <w:lvlText w:val="%1.%2.%3.%4.%5.%6.%7.%8.%9."/>
+      <w:lvlJc w:val="left"/>
+      <w:pPr>
+        <w:ind w:left="3273" w:hanging="393"/>
+      </w:pPr>
+      <w:rPr>
+        <w:rFonts w:hAnsi="Arial Unicode MS"/>
+        <w:caps w:val="0"/>
+        <w:smallCaps w:val="0"/>
+        <w:strike w:val="0"/>
+        <w:dstrike w:val="0"/>
+        <w:outline w:val="0"/>
+        <w:emboss w:val="0"/>
+        <w:imprint w:val="0"/>
+        <w:spacing w:val="0"/>
+        <w:w w:val="100"/>
+        <w:kern w:val="0"/>
+        <w:position w:val="0"/>
+        <w:highlight w:val="none"/>
+        <w:vertAlign w:val="baseline"/>
+      </w:rPr>
+    </w:lvl>
+  </w:abstractNum>
+  <w:abstractNum w:abstractNumId="2">
+    <w:multiLevelType w:val="hybridMultilevel"/>
+    <w:numStyleLink w:val="Bullet"/>
+  </w:abstractNum>
+  <w:abstractNum w:abstractNumId="3">
+    <w:multiLevelType w:val="hybridMultilevel"/>
+    <w:styleLink w:val="Bullet"/>
+    <w:lvl w:ilvl="0">
+      <w:start w:val="1"/>
+      <w:numFmt w:val="bullet"/>
+      <w:suff w:val="tab"/>
+      <w:lvlText w:val="•"/>
+      <w:lvlJc w:val="left"/>
+      <w:pPr>
+        <w:ind w:left="196" w:hanging="196"/>
+      </w:pPr>
+      <w:rPr>
+        <w:rFonts w:hAnsi="Arial Unicode MS"/>
+        <w:caps w:val="0"/>
+        <w:smallCaps w:val="0"/>
+        <w:strike w:val="0"/>
+        <w:dstrike w:val="0"/>
+        <w:outline w:val="0"/>
+        <w:emboss w:val="0"/>
+        <w:imprint w:val="0"/>
+        <w:spacing w:val="0"/>
+        <w:w w:val="100"/>
+        <w:kern w:val="0"/>
+        <w:position w:val="0"/>
+        <w:highlight w:val="none"/>
+        <w:vertAlign w:val="baseline"/>
+      </w:rPr>
+    </w:lvl>
+    <w:lvl w:ilvl="1">
+      <w:start w:val="1"/>
+      <w:numFmt w:val="bullet"/>
+      <w:suff w:val="tab"/>
+      <w:lvlText w:val="•"/>
+      <w:lvlJc w:val="left"/>
+      <w:pPr>
+        <w:ind w:left="376" w:hanging="196"/>
+      </w:pPr>
+      <w:rPr>
+        <w:rFonts w:hAnsi="Arial Unicode MS"/>
+        <w:caps w:val="0"/>
+        <w:smallCaps w:val="0"/>
+        <w:strike w:val="0"/>
+        <w:dstrike w:val="0"/>
+        <w:outline w:val="0"/>
+        <w:emboss w:val="0"/>
+        <w:imprint w:val="0"/>
+        <w:spacing w:val="0"/>
+        <w:w w:val="100"/>
+        <w:kern w:val="0"/>
+        <w:position w:val="-2"/>
+        <w:highlight w:val="none"/>
+        <w:vertAlign w:val="baseline"/>
+      </w:rPr>
+    </w:lvl>
+    <w:lvl w:ilvl="2">
+      <w:start w:val="1"/>
+      <w:numFmt w:val="bullet"/>
+      <w:suff w:val="tab"/>
+      <w:lvlText w:val="•"/>
+      <w:lvlJc w:val="left"/>
+      <w:pPr>
+        <w:ind w:left="556" w:hanging="196"/>
+      </w:pPr>
+      <w:rPr>
+        <w:rFonts w:hAnsi="Arial Unicode MS"/>
+        <w:caps w:val="0"/>
+        <w:smallCaps w:val="0"/>
+        <w:strike w:val="0"/>
+        <w:dstrike w:val="0"/>
+        <w:outline w:val="0"/>
+        <w:emboss w:val="0"/>
+        <w:imprint w:val="0"/>
+        <w:spacing w:val="0"/>
+        <w:w w:val="100"/>
+        <w:kern w:val="0"/>
+        <w:position w:val="-2"/>
+        <w:highlight w:val="none"/>
+        <w:vertAlign w:val="baseline"/>
+      </w:rPr>
+    </w:lvl>
+    <w:lvl w:ilvl="3">
+      <w:start w:val="1"/>
+      <w:numFmt w:val="bullet"/>
+      <w:suff w:val="tab"/>
+      <w:lvlText w:val="•"/>
+      <w:lvlJc w:val="left"/>
+      <w:pPr>
+        <w:ind w:left="736" w:hanging="196"/>
+      </w:pPr>
+      <w:rPr>
+        <w:rFonts w:hAnsi="Arial Unicode MS"/>
+        <w:caps w:val="0"/>
+        <w:smallCaps w:val="0"/>
+        <w:strike w:val="0"/>
+        <w:dstrike w:val="0"/>
+        <w:outline w:val="0"/>
+        <w:emboss w:val="0"/>
+        <w:imprint w:val="0"/>
+        <w:spacing w:val="0"/>
+        <w:w w:val="100"/>
+        <w:kern w:val="0"/>
+        <w:position w:val="-2"/>
+        <w:highlight w:val="none"/>
+        <w:vertAlign w:val="baseline"/>
+      </w:rPr>
+    </w:lvl>
+    <w:lvl w:ilvl="4">
+      <w:start w:val="1"/>
+      <w:numFmt w:val="bullet"/>
+      <w:suff w:val="tab"/>
+      <w:lvlText w:val="•"/>
+      <w:lvlJc w:val="left"/>
+      <w:pPr>
+        <w:ind w:left="916" w:hanging="196"/>
+      </w:pPr>
+      <w:rPr>
+        <w:rFonts w:hAnsi="Arial Unicode MS"/>
+        <w:caps w:val="0"/>
+        <w:smallCaps w:val="0"/>
+        <w:strike w:val="0"/>
+        <w:dstrike w:val="0"/>
+        <w:outline w:val="0"/>
+        <w:emboss w:val="0"/>
+        <w:imprint w:val="0"/>
+        <w:spacing w:val="0"/>
+        <w:w w:val="100"/>
+        <w:kern w:val="0"/>
+        <w:position w:val="-2"/>
+        <w:highlight w:val="none"/>
+        <w:vertAlign w:val="baseline"/>
+      </w:rPr>
+    </w:lvl>
+    <w:lvl w:ilvl="5">
+      <w:start w:val="1"/>
+      <w:numFmt w:val="bullet"/>
+      <w:suff w:val="tab"/>
+      <w:lvlText w:val="•"/>
+      <w:lvlJc w:val="left"/>
+      <w:pPr>
+        <w:ind w:left="1096" w:hanging="196"/>
+      </w:pPr>
+      <w:rPr>
+        <w:rFonts w:hAnsi="Arial Unicode MS"/>
+        <w:caps w:val="0"/>
+        <w:smallCaps w:val="0"/>
+        <w:strike w:val="0"/>
+        <w:dstrike w:val="0"/>
+        <w:outline w:val="0"/>
+        <w:emboss w:val="0"/>
+        <w:imprint w:val="0"/>
+        <w:spacing w:val="0"/>
+        <w:w w:val="100"/>
+        <w:kern w:val="0"/>
+        <w:position w:val="-2"/>
+        <w:highlight w:val="none"/>
+        <w:vertAlign w:val="baseline"/>
+      </w:rPr>
+    </w:lvl>
+    <w:lvl w:ilvl="6">
+      <w:start w:val="1"/>
+      <w:numFmt w:val="bullet"/>
+      <w:suff w:val="tab"/>
+      <w:lvlText w:val="•"/>
+      <w:lvlJc w:val="left"/>
+      <w:pPr>
+        <w:ind w:left="1276" w:hanging="196"/>
+      </w:pPr>
+      <w:rPr>
+        <w:rFonts w:hAnsi="Arial Unicode MS"/>
+        <w:caps w:val="0"/>
+        <w:smallCaps w:val="0"/>
+        <w:strike w:val="0"/>
+        <w:dstrike w:val="0"/>
+        <w:outline w:val="0"/>
+        <w:emboss w:val="0"/>
+        <w:imprint w:val="0"/>
+        <w:spacing w:val="0"/>
+        <w:w w:val="100"/>
+        <w:kern w:val="0"/>
+        <w:position w:val="-2"/>
+        <w:highlight w:val="none"/>
+        <w:vertAlign w:val="baseline"/>
+      </w:rPr>
+    </w:lvl>
+    <w:lvl w:ilvl="7">
+      <w:start w:val="1"/>
+      <w:numFmt w:val="bullet"/>
+      <w:suff w:val="tab"/>
+      <w:lvlText w:val="•"/>
+      <w:lvlJc w:val="left"/>
+      <w:pPr>
+        <w:ind w:left="1456" w:hanging="196"/>
+      </w:pPr>
+      <w:rPr>
+        <w:rFonts w:hAnsi="Arial Unicode MS"/>
+        <w:caps w:val="0"/>
+        <w:smallCaps w:val="0"/>
+        <w:strike w:val="0"/>
+        <w:dstrike w:val="0"/>
+        <w:outline w:val="0"/>
+        <w:emboss w:val="0"/>
+        <w:imprint w:val="0"/>
+        <w:spacing w:val="0"/>
+        <w:w w:val="100"/>
+        <w:kern w:val="0"/>
+        <w:position w:val="-2"/>
+        <w:highlight w:val="none"/>
+        <w:vertAlign w:val="baseline"/>
+      </w:rPr>
+    </w:lvl>
+    <w:lvl w:ilvl="8">
+      <w:start w:val="1"/>
+      <w:numFmt w:val="bullet"/>
+      <w:suff w:val="tab"/>
+      <w:lvlText w:val="•"/>
+      <w:lvlJc w:val="left"/>
+      <w:pPr>
+        <w:ind w:left="1636" w:hanging="196"/>
+      </w:pPr>
+      <w:rPr>
+        <w:rFonts w:hAnsi="Arial Unicode MS"/>
+        <w:caps w:val="0"/>
+        <w:smallCaps w:val="0"/>
+        <w:strike w:val="0"/>
+        <w:dstrike w:val="0"/>
+        <w:outline w:val="0"/>
+        <w:emboss w:val="0"/>
+        <w:imprint w:val="0"/>
+        <w:spacing w:val="0"/>
+        <w:w w:val="100"/>
+        <w:kern w:val="0"/>
+        <w:position w:val="-2"/>
+        <w:highlight w:val="none"/>
+        <w:vertAlign w:val="baseline"/>
+      </w:rPr>
+    </w:lvl>
+  </w:abstractNum>
+  <w:num w:numId="1">
+    <w:abstractNumId w:val="1"/>
+  </w:num>
+  <w:num w:numId="2">
+    <w:abstractNumId w:val="0"/>
+  </w:num>
+  <w:num w:numId="3">
+    <w:abstractNumId w:val="3"/>
+  </w:num>
+  <w:num w:numId="4">
+    <w:abstractNumId w:val="2"/>
+  </w:num>
+  <w:num w:numId="5">
+    <w:abstractNumId w:val="0"/>
+    <w:lvlOverride w:ilvl="0">
+      <w:startOverride w:val="1"/>
+    </w:lvlOverride>
+  </w:num>
+  <w:num w:numId="6">
+    <w:abstractNumId w:val="0"/>
+    <w:lvlOverride w:ilvl="0">
+      <w:startOverride w:val="1"/>
+    </w:lvlOverride>
+  </w:num>
+  <w:num w:numId="7">
+    <w:abstractNumId w:val="2"/>
+    <w:lvlOverride w:ilvl="0">
+      <w:lvl w:ilvl="0">
+        <w:start w:val="1"/>
+        <w:numFmt w:val="bullet"/>
+        <w:suff w:val="tab"/>
+        <w:lvlText w:val="•"/>
+        <w:lvlJc w:val="left"/>
+        <w:pPr>
+          <w:ind w:left="196" w:hanging="196"/>
+        </w:pPr>
+        <w:rPr>
+          <w:rFonts w:hAnsi="Arial Unicode MS"/>
+          <w:caps w:val="0"/>
+          <w:smallCaps w:val="0"/>
+          <w:strike w:val="0"/>
+          <w:dstrike w:val="0"/>
+          <w:outline w:val="0"/>
+          <w:emboss w:val="0"/>
+          <w:imprint w:val="0"/>
+          <w:spacing w:val="0"/>
+          <w:w w:val="100"/>
+          <w:kern w:val="0"/>
+          <w:position w:val="0"/>
+          <w:highlight w:val="none"/>
+          <w:vertAlign w:val="baseline"/>
+        </w:rPr>
+      </w:lvl>
+    </w:lvlOverride>
+    <w:lvlOverride w:ilvl="1">
+      <w:lvl w:ilvl="1">
+        <w:start w:val="1"/>
+        <w:numFmt w:val="bullet"/>
+        <w:suff w:val="tab"/>
+        <w:lvlText w:val="•"/>
+        <w:lvlJc w:val="left"/>
+        <w:pPr>
+          <w:ind w:left="376" w:hanging="196"/>
+        </w:pPr>
+        <w:rPr>
+          <w:rFonts w:hAnsi="Arial Unicode MS"/>
+          <w:caps w:val="0"/>
+          <w:smallCaps w:val="0"/>
+          <w:strike w:val="0"/>
+          <w:dstrike w:val="0"/>
+          <w:outline w:val="0"/>
+          <w:emboss w:val="0"/>
+          <w:imprint w:val="0"/>
+          <w:spacing w:val="0"/>
+          <w:w w:val="100"/>
+          <w:kern w:val="0"/>
+          <w:position w:val="-2"/>
+          <w:highlight w:val="none"/>
+          <w:vertAlign w:val="baseline"/>
+        </w:rPr>
+      </w:lvl>
+    </w:lvlOverride>
+    <w:lvlOverride w:ilvl="2">
+      <w:lvl w:ilvl="2">
+        <w:start w:val="1"/>
+        <w:numFmt w:val="bullet"/>
+        <w:suff w:val="tab"/>
+        <w:lvlText w:val="•"/>
+        <w:lvlJc w:val="left"/>
+        <w:pPr>
+          <w:ind w:left="556" w:hanging="196"/>
+        </w:pPr>
+        <w:rPr>
+          <w:rFonts w:hAnsi="Arial Unicode MS"/>
+          <w:caps w:val="0"/>
+          <w:smallCaps w:val="0"/>
+          <w:strike w:val="0"/>
+          <w:dstrike w:val="0"/>
+          <w:outline w:val="0"/>
+          <w:emboss w:val="0"/>
+          <w:imprint w:val="0"/>
+          <w:spacing w:val="0"/>
+          <w:w w:val="100"/>
+          <w:kern w:val="0"/>
+          <w:position w:val="-2"/>
+          <w:highlight w:val="none"/>
+          <w:vertAlign w:val="baseline"/>
+        </w:rPr>
+      </w:lvl>
+    </w:lvlOverride>
+    <w:lvlOverride w:ilvl="3">
+      <w:lvl w:ilvl="3">
+        <w:start w:val="1"/>
+        <w:numFmt w:val="bullet"/>
+        <w:suff w:val="tab"/>
+        <w:lvlText w:val="•"/>
+        <w:lvlJc w:val="left"/>
+        <w:pPr>
+          <w:ind w:left="736" w:hanging="196"/>
+        </w:pPr>
+        <w:rPr>
+          <w:rFonts w:hAnsi="Arial Unicode MS"/>
+          <w:caps w:val="0"/>
+          <w:smallCaps w:val="0"/>
+          <w:strike w:val="0"/>
+          <w:dstrike w:val="0"/>
+          <w:outline w:val="0"/>
+          <w:emboss w:val="0"/>
+          <w:imprint w:val="0"/>
+          <w:spacing w:val="0"/>
+          <w:w w:val="100"/>
+          <w:kern w:val="0"/>
+          <w:position w:val="-2"/>
+          <w:highlight w:val="none"/>
+          <w:vertAlign w:val="baseline"/>
+        </w:rPr>
+      </w:lvl>
+    </w:lvlOverride>
+    <w:lvlOverride w:ilvl="4">
+      <w:lvl w:ilvl="4">
+        <w:start w:val="1"/>
+        <w:numFmt w:val="bullet"/>
+        <w:suff w:val="tab"/>
+        <w:lvlText w:val="•"/>
+        <w:lvlJc w:val="left"/>
+        <w:pPr>
+          <w:ind w:left="916" w:hanging="196"/>
+        </w:pPr>
+        <w:rPr>
+          <w:rFonts w:hAnsi="Arial Unicode MS"/>
+          <w:caps w:val="0"/>
+          <w:smallCaps w:val="0"/>
+          <w:strike w:val="0"/>
+          <w:dstrike w:val="0"/>
+          <w:outline w:val="0"/>
+          <w:emboss w:val="0"/>
+          <w:imprint w:val="0"/>
+          <w:spacing w:val="0"/>
+          <w:w w:val="100"/>
+          <w:kern w:val="0"/>
+          <w:position w:val="-2"/>
+          <w:highlight w:val="none"/>
+          <w:vertAlign w:val="baseline"/>
+        </w:rPr>
+      </w:lvl>
+    </w:lvlOverride>
+    <w:lvlOverride w:ilvl="5">
+      <w:lvl w:ilvl="5">
+        <w:start w:val="1"/>
+        <w:numFmt w:val="bullet"/>
+        <w:suff w:val="tab"/>
+        <w:lvlText w:val="•"/>
+        <w:lvlJc w:val="left"/>
+        <w:pPr>
+          <w:ind w:left="1096" w:hanging="196"/>
+        </w:pPr>
+        <w:rPr>
+          <w:rFonts w:hAnsi="Arial Unicode MS"/>
+          <w:caps w:val="0"/>
+          <w:smallCaps w:val="0"/>
+          <w:strike w:val="0"/>
+          <w:dstrike w:val="0"/>
+          <w:outline w:val="0"/>
+          <w:emboss w:val="0"/>
+          <w:imprint w:val="0"/>
+          <w:spacing w:val="0"/>
+          <w:w w:val="100"/>
+          <w:kern w:val="0"/>
+          <w:position w:val="-2"/>
+          <w:highlight w:val="none"/>
+          <w:vertAlign w:val="baseline"/>
+        </w:rPr>
+      </w:lvl>
+    </w:lvlOverride>
+    <w:lvlOverride w:ilvl="6">
+      <w:lvl w:ilvl="6">
+        <w:start w:val="1"/>
+        <w:numFmt w:val="bullet"/>
+        <w:suff w:val="tab"/>
+        <w:lvlText w:val="•"/>
+        <w:lvlJc w:val="left"/>
+        <w:pPr>
+          <w:ind w:left="1276" w:hanging="196"/>
+        </w:pPr>
+        <w:rPr>
+          <w:rFonts w:hAnsi="Arial Unicode MS"/>
+          <w:caps w:val="0"/>
+          <w:smallCaps w:val="0"/>
+          <w:strike w:val="0"/>
+          <w:dstrike w:val="0"/>
+          <w:outline w:val="0"/>
+          <w:emboss w:val="0"/>
+          <w:imprint w:val="0"/>
+          <w:spacing w:val="0"/>
+          <w:w w:val="100"/>
+          <w:kern w:val="0"/>
+          <w:position w:val="-2"/>
+          <w:highlight w:val="none"/>
+          <w:vertAlign w:val="baseline"/>
+        </w:rPr>
+      </w:lvl>
+    </w:lvlOverride>
+    <w:lvlOverride w:ilvl="7">
+      <w:lvl w:ilvl="7">
+        <w:start w:val="1"/>
+        <w:numFmt w:val="bullet"/>
+        <w:suff w:val="tab"/>
+        <w:lvlText w:val="•"/>
+        <w:lvlJc w:val="left"/>
+        <w:pPr>
+          <w:ind w:left="1456" w:hanging="196"/>
+        </w:pPr>
+        <w:rPr>
+          <w:rFonts w:hAnsi="Arial Unicode MS"/>
+          <w:caps w:val="0"/>
+          <w:smallCaps w:val="0"/>
+          <w:strike w:val="0"/>
+          <w:dstrike w:val="0"/>
+          <w:outline w:val="0"/>
+          <w:emboss w:val="0"/>
+          <w:imprint w:val="0"/>
+          <w:spacing w:val="0"/>
+          <w:w w:val="100"/>
+          <w:kern w:val="0"/>
+          <w:position w:val="-2"/>
+          <w:highlight w:val="none"/>
+          <w:vertAlign w:val="baseline"/>
+        </w:rPr>
+      </w:lvl>
+    </w:lvlOverride>
+    <w:lvlOverride w:ilvl="8">
+      <w:lvl w:ilvl="8">
+        <w:start w:val="1"/>
+        <w:numFmt w:val="bullet"/>
+        <w:suff w:val="tab"/>
+        <w:lvlText w:val="•"/>
+        <w:lvlJc w:val="left"/>
+        <w:pPr>
+          <w:ind w:left="1636" w:hanging="196"/>
+        </w:pPr>
+        <w:rPr>
+          <w:rFonts w:hAnsi="Arial Unicode MS"/>
+          <w:caps w:val="0"/>
+          <w:smallCaps w:val="0"/>
+          <w:strike w:val="0"/>
+          <w:dstrike w:val="0"/>
+          <w:outline w:val="0"/>
+          <w:emboss w:val="0"/>
+          <w:imprint w:val="0"/>
+          <w:spacing w:val="0"/>
+          <w:w w:val="100"/>
+          <w:kern w:val="0"/>
+          <w:position w:val="-2"/>
+          <w:highlight w:val="none"/>
+          <w:vertAlign w:val="baseline"/>
+        </w:rPr>
+      </w:lvl>
+    </w:lvlOverride>
+  </w:num>
+  <w:num w:numId="8">
+    <w:abstractNumId w:val="0"/>
+    <w:lvlOverride w:ilvl="0">
+      <w:startOverride w:val="1"/>
+    </w:lvlOverride>
+  </w:num>
+  <w:num w:numId="9">
+    <w:abstractNumId w:val="0"/>
+    <w:lvlOverride w:ilvl="0">
+      <w:startOverride w:val="1"/>
+    </w:lvlOverride>
+  </w:num>
+  <w:num w:numId="10">
+    <w:abstractNumId w:val="0"/>
+    <w:lvlOverride w:ilvl="0">
+      <w:startOverride w:val="1"/>
+    </w:lvlOverride>
+  </w:num>
+  <w:num w:numId="11">
+    <w:abstractNumId w:val="2"/>
+    <w:lvlOverride w:ilvl="0">
+      <w:lvl w:ilvl="0">
+        <w:start w:val="1"/>
+        <w:numFmt w:val="bullet"/>
+        <w:suff w:val="tab"/>
+        <w:lvlText w:val="•"/>
+        <w:lvlJc w:val="left"/>
+        <w:pPr>
+          <w:ind w:left="720" w:hanging="500"/>
+        </w:pPr>
+        <w:rPr>
+          <w:rFonts w:ascii="Times Roman" w:cs="Times Roman" w:hAnsi="Times Roman" w:eastAsia="Times Roman"/>
+          <w:b w:val="1"/>
+          <w:bCs w:val="1"/>
+          <w:i w:val="0"/>
+          <w:iCs w:val="0"/>
+          <w:caps w:val="0"/>
+          <w:smallCaps w:val="0"/>
+          <w:strike w:val="0"/>
+          <w:dstrike w:val="0"/>
+          <w:outline w:val="0"/>
+          <w:emboss w:val="0"/>
+          <w:imprint w:val="0"/>
+          <w:spacing w:val="0"/>
+          <w:w w:val="100"/>
+          <w:kern w:val="0"/>
+          <w:position w:val="0"/>
+          <w:highlight w:val="none"/>
+          <w:vertAlign w:val="baseline"/>
+        </w:rPr>
+      </w:lvl>
+    </w:lvlOverride>
+    <w:lvlOverride w:ilvl="1">
+      <w:lvl w:ilvl="1">
+        <w:start w:val="1"/>
+        <w:numFmt w:val="bullet"/>
+        <w:suff w:val="tab"/>
+        <w:lvlText w:val="•"/>
+        <w:lvlJc w:val="left"/>
+        <w:pPr>
+          <w:ind w:left="940" w:hanging="500"/>
+        </w:pPr>
+        <w:rPr>
+          <w:rFonts w:ascii="Times Roman" w:cs="Times Roman" w:hAnsi="Times Roman" w:eastAsia="Times Roman"/>
+          <w:b w:val="1"/>
+          <w:bCs w:val="1"/>
+          <w:i w:val="0"/>
+          <w:iCs w:val="0"/>
+          <w:caps w:val="0"/>
+          <w:smallCaps w:val="0"/>
+          <w:strike w:val="0"/>
+          <w:dstrike w:val="0"/>
+          <w:outline w:val="0"/>
+          <w:emboss w:val="0"/>
+          <w:imprint w:val="0"/>
+          <w:spacing w:val="0"/>
+          <w:w w:val="100"/>
+          <w:kern w:val="0"/>
+          <w:position w:val="-2"/>
+          <w:highlight w:val="none"/>
+          <w:vertAlign w:val="baseline"/>
+        </w:rPr>
+      </w:lvl>
+    </w:lvlOverride>
+    <w:lvlOverride w:ilvl="2">
+      <w:lvl w:ilvl="2">
+        <w:start w:val="1"/>
+        <w:numFmt w:val="bullet"/>
+        <w:suff w:val="tab"/>
+        <w:lvlText w:val="•"/>
+        <w:lvlJc w:val="left"/>
+        <w:pPr>
+          <w:ind w:left="1160" w:hanging="500"/>
+        </w:pPr>
+        <w:rPr>
+          <w:rFonts w:ascii="Times Roman" w:cs="Times Roman" w:hAnsi="Times Roman" w:eastAsia="Times Roman"/>
+          <w:b w:val="1"/>
+          <w:bCs w:val="1"/>
+          <w:i w:val="0"/>
+          <w:iCs w:val="0"/>
+          <w:caps w:val="0"/>
+          <w:smallCaps w:val="0"/>
+          <w:strike w:val="0"/>
+          <w:dstrike w:val="0"/>
+          <w:outline w:val="0"/>
+          <w:emboss w:val="0"/>
+          <w:imprint w:val="0"/>
+          <w:spacing w:val="0"/>
+          <w:w w:val="100"/>
+          <w:kern w:val="0"/>
+          <w:position w:val="-2"/>
+          <w:highlight w:val="none"/>
+          <w:vertAlign w:val="baseline"/>
+        </w:rPr>
+      </w:lvl>
+    </w:lvlOverride>
+    <w:lvlOverride w:ilvl="3">
+      <w:lvl w:ilvl="3">
+        <w:start w:val="1"/>
+        <w:numFmt w:val="bullet"/>
+        <w:suff w:val="tab"/>
+        <w:lvlText w:val="•"/>
+        <w:lvlJc w:val="left"/>
+        <w:pPr>
+          <w:ind w:left="1380" w:hanging="500"/>
+        </w:pPr>
+        <w:rPr>
+          <w:rFonts w:ascii="Times Roman" w:cs="Times Roman" w:hAnsi="Times Roman" w:eastAsia="Times Roman"/>
+          <w:b w:val="1"/>
+          <w:bCs w:val="1"/>
+          <w:i w:val="0"/>
+          <w:iCs w:val="0"/>
+          <w:caps w:val="0"/>
+          <w:smallCaps w:val="0"/>
+          <w:strike w:val="0"/>
+          <w:dstrike w:val="0"/>
+          <w:outline w:val="0"/>
+          <w:emboss w:val="0"/>
+          <w:imprint w:val="0"/>
+          <w:spacing w:val="0"/>
+          <w:w w:val="100"/>
+          <w:kern w:val="0"/>
+          <w:position w:val="-2"/>
+          <w:highlight w:val="none"/>
+          <w:vertAlign w:val="baseline"/>
+        </w:rPr>
+      </w:lvl>
+    </w:lvlOverride>
+    <w:lvlOverride w:ilvl="4">
+      <w:lvl w:ilvl="4">
+        <w:start w:val="1"/>
+        <w:numFmt w:val="bullet"/>
+        <w:suff w:val="tab"/>
+        <w:lvlText w:val="•"/>
+        <w:lvlJc w:val="left"/>
+        <w:pPr>
+          <w:ind w:left="1600" w:hanging="500"/>
+        </w:pPr>
+        <w:rPr>
+          <w:rFonts w:ascii="Times Roman" w:cs="Times Roman" w:hAnsi="Times Roman" w:eastAsia="Times Roman"/>
+          <w:b w:val="1"/>
+          <w:bCs w:val="1"/>
+          <w:i w:val="0"/>
+          <w:iCs w:val="0"/>
+          <w:caps w:val="0"/>
+          <w:smallCaps w:val="0"/>
+          <w:strike w:val="0"/>
+          <w:dstrike w:val="0"/>
+          <w:outline w:val="0"/>
+          <w:emboss w:val="0"/>
+          <w:imprint w:val="0"/>
+          <w:spacing w:val="0"/>
+          <w:w w:val="100"/>
+          <w:kern w:val="0"/>
+          <w:position w:val="-2"/>
+          <w:highlight w:val="none"/>
+          <w:vertAlign w:val="baseline"/>
+        </w:rPr>
+      </w:lvl>
+    </w:lvlOverride>
+    <w:lvlOverride w:ilvl="5">
+      <w:lvl w:ilvl="5">
+        <w:start w:val="1"/>
+        <w:numFmt w:val="bullet"/>
+        <w:suff w:val="tab"/>
+        <w:lvlText w:val="•"/>
+        <w:lvlJc w:val="left"/>
+        <w:pPr>
+          <w:ind w:left="1820" w:hanging="500"/>
+        </w:pPr>
+        <w:rPr>
+          <w:rFonts w:ascii="Times Roman" w:cs="Times Roman" w:hAnsi="Times Roman" w:eastAsia="Times Roman"/>
+          <w:b w:val="1"/>
+          <w:bCs w:val="1"/>
+          <w:i w:val="0"/>
+          <w:iCs w:val="0"/>
+          <w:caps w:val="0"/>
+          <w:smallCaps w:val="0"/>
+          <w:strike w:val="0"/>
+          <w:dstrike w:val="0"/>
+          <w:outline w:val="0"/>
+          <w:emboss w:val="0"/>
+          <w:imprint w:val="0"/>
+          <w:spacing w:val="0"/>
+          <w:w w:val="100"/>
+          <w:kern w:val="0"/>
+          <w:position w:val="-2"/>
+          <w:highlight w:val="none"/>
+          <w:vertAlign w:val="baseline"/>
+        </w:rPr>
+      </w:lvl>
+    </w:lvlOverride>
+    <w:lvlOverride w:ilvl="6">
+      <w:lvl w:ilvl="6">
+        <w:start w:val="1"/>
+        <w:numFmt w:val="bullet"/>
+        <w:suff w:val="tab"/>
+        <w:lvlText w:val="•"/>
+        <w:lvlJc w:val="left"/>
+        <w:pPr>
+          <w:ind w:left="2040" w:hanging="500"/>
+        </w:pPr>
+        <w:rPr>
+          <w:rFonts w:ascii="Times Roman" w:cs="Times Roman" w:hAnsi="Times Roman" w:eastAsia="Times Roman"/>
+          <w:b w:val="1"/>
+          <w:bCs w:val="1"/>
+          <w:i w:val="0"/>
+          <w:iCs w:val="0"/>
+          <w:caps w:val="0"/>
+          <w:smallCaps w:val="0"/>
+          <w:strike w:val="0"/>
+          <w:dstrike w:val="0"/>
+          <w:outline w:val="0"/>
+          <w:emboss w:val="0"/>
+          <w:imprint w:val="0"/>
+          <w:spacing w:val="0"/>
+          <w:w w:val="100"/>
+          <w:kern w:val="0"/>
+          <w:position w:val="-2"/>
+          <w:highlight w:val="none"/>
+          <w:vertAlign w:val="baseline"/>
+        </w:rPr>
+      </w:lvl>
+    </w:lvlOverride>
+    <w:lvlOverride w:ilvl="7">
+      <w:lvl w:ilvl="7">
+        <w:start w:val="1"/>
+        <w:numFmt w:val="bullet"/>
+        <w:suff w:val="tab"/>
+        <w:lvlText w:val="•"/>
+        <w:lvlJc w:val="left"/>
+        <w:pPr>
+          <w:ind w:left="2260" w:hanging="500"/>
+        </w:pPr>
+        <w:rPr>
+          <w:rFonts w:ascii="Times Roman" w:cs="Times Roman" w:hAnsi="Times Roman" w:eastAsia="Times Roman"/>
+          <w:b w:val="1"/>
+          <w:bCs w:val="1"/>
+          <w:i w:val="0"/>
+          <w:iCs w:val="0"/>
+          <w:caps w:val="0"/>
+          <w:smallCaps w:val="0"/>
+          <w:strike w:val="0"/>
+          <w:dstrike w:val="0"/>
+          <w:outline w:val="0"/>
+          <w:emboss w:val="0"/>
+          <w:imprint w:val="0"/>
+          <w:spacing w:val="0"/>
+          <w:w w:val="100"/>
+          <w:kern w:val="0"/>
+          <w:position w:val="-2"/>
+          <w:highlight w:val="none"/>
+          <w:vertAlign w:val="baseline"/>
+        </w:rPr>
+      </w:lvl>
+    </w:lvlOverride>
+    <w:lvlOverride w:ilvl="8">
+      <w:lvl w:ilvl="8">
+        <w:start w:val="1"/>
+        <w:numFmt w:val="bullet"/>
+        <w:suff w:val="tab"/>
+        <w:lvlText w:val="•"/>
+        <w:lvlJc w:val="left"/>
+        <w:pPr>
+          <w:ind w:left="2480" w:hanging="500"/>
+        </w:pPr>
+        <w:rPr>
+          <w:rFonts w:ascii="Times Roman" w:cs="Times Roman" w:hAnsi="Times Roman" w:eastAsia="Times Roman"/>
+          <w:b w:val="1"/>
+          <w:bCs w:val="1"/>
+          <w:i w:val="0"/>
+          <w:iCs w:val="0"/>
+          <w:caps w:val="0"/>
+          <w:smallCaps w:val="0"/>
+          <w:strike w:val="0"/>
+          <w:dstrike w:val="0"/>
+          <w:outline w:val="0"/>
+          <w:emboss w:val="0"/>
+          <w:imprint w:val="0"/>
+          <w:spacing w:val="0"/>
+          <w:w w:val="100"/>
+          <w:kern w:val="0"/>
+          <w:position w:val="-2"/>
+          <w:highlight w:val="none"/>
+          <w:vertAlign w:val="baseline"/>
+        </w:rPr>
+      </w:lvl>
+    </w:lvlOverride>
+  </w:num>
+</w:numbering>
 </file>
 
 <file path=word/styles.xml><?xml version="1.0" encoding="utf-8"?>
@@ -499,6 +5000,115 @@
       <w:shd w:val="nil" w:color="auto" w:fill="auto"/>
       <w:vertAlign w:val="baseline"/>
       <w:lang w:val="en-US"/>
+      <w14:textOutline>
+        <w14:noFill/>
+      </w14:textOutline>
+      <w14:textFill>
+        <w14:solidFill>
+          <w14:srgbClr w14:val="000000"/>
+        </w14:solidFill>
+      </w14:textFill>
+    </w:rPr>
+  </w:style>
+  <w:style w:type="paragraph" w:styleId="Heading">
+    <w:name w:val="Heading"/>
+    <w:next w:val="Body"/>
+    <w:pPr>
+      <w:keepNext w:val="1"/>
+      <w:keepLines w:val="0"/>
+      <w:pageBreakBefore w:val="0"/>
+      <w:widowControl w:val="1"/>
+      <w:shd w:val="clear" w:color="auto" w:fill="auto"/>
+      <w:suppressAutoHyphens w:val="0"/>
+      <w:bidi w:val="0"/>
+      <w:spacing w:before="0" w:after="0" w:line="240" w:lineRule="auto"/>
+      <w:ind w:left="0" w:right="0" w:firstLine="0"/>
+      <w:jc w:val="left"/>
+      <w:outlineLvl w:val="0"/>
+    </w:pPr>
+    <w:rPr>
+      <w:rFonts w:ascii="Arial" w:cs="Arial Unicode MS" w:hAnsi="Arial" w:eastAsia="Arial Unicode MS"/>
+      <w:b w:val="1"/>
+      <w:bCs w:val="1"/>
+      <w:i w:val="0"/>
+      <w:iCs w:val="0"/>
+      <w:caps w:val="0"/>
+      <w:smallCaps w:val="0"/>
+      <w:strike w:val="0"/>
+      <w:dstrike w:val="0"/>
+      <w:outline w:val="0"/>
+      <w:color w:val="000000"/>
+      <w:spacing w:val="0"/>
+      <w:kern w:val="0"/>
+      <w:position w:val="0"/>
+      <w:sz w:val="36"/>
+      <w:szCs w:val="36"/>
+      <w:u w:val="none"/>
+      <w:shd w:val="nil" w:color="auto" w:fill="auto"/>
+      <w:vertAlign w:val="baseline"/>
+      <w:lang w:val="en-US"/>
+      <w14:textOutline>
+        <w14:noFill/>
+      </w14:textOutline>
+      <w14:textFill>
+        <w14:solidFill>
+          <w14:srgbClr w14:val="000000"/>
+        </w14:solidFill>
+      </w14:textFill>
+    </w:rPr>
+  </w:style>
+  <w:style w:type="numbering" w:styleId="Numbered">
+    <w:name w:val="Numbered"/>
+    <w:pPr>
+      <w:numPr>
+        <w:numId w:val="1"/>
+      </w:numPr>
+    </w:pPr>
+  </w:style>
+  <w:style w:type="numbering" w:styleId="Bullet">
+    <w:name w:val="Bullet"/>
+    <w:pPr>
+      <w:numPr>
+        <w:numId w:val="3"/>
+      </w:numPr>
+    </w:pPr>
+  </w:style>
+  <w:style w:type="paragraph" w:styleId="Default">
+    <w:name w:val="Default"/>
+    <w:next w:val="Default"/>
+    <w:pPr>
+      <w:keepNext w:val="0"/>
+      <w:keepLines w:val="0"/>
+      <w:pageBreakBefore w:val="0"/>
+      <w:widowControl w:val="1"/>
+      <w:shd w:val="clear" w:color="auto" w:fill="auto"/>
+      <w:suppressAutoHyphens w:val="0"/>
+      <w:bidi w:val="0"/>
+      <w:spacing w:before="160" w:after="0" w:line="288" w:lineRule="auto"/>
+      <w:ind w:left="0" w:right="0" w:firstLine="0"/>
+      <w:jc w:val="left"/>
+      <w:outlineLvl w:val="9"/>
+    </w:pPr>
+    <w:rPr>
+      <w:rFonts w:ascii="Helvetica Neue" w:cs="Helvetica Neue" w:hAnsi="Helvetica Neue" w:eastAsia="Helvetica Neue"/>
+      <w:b w:val="0"/>
+      <w:bCs w:val="0"/>
+      <w:i w:val="0"/>
+      <w:iCs w:val="0"/>
+      <w:caps w:val="0"/>
+      <w:smallCaps w:val="0"/>
+      <w:strike w:val="0"/>
+      <w:dstrike w:val="0"/>
+      <w:outline w:val="0"/>
+      <w:color w:val="000000"/>
+      <w:spacing w:val="0"/>
+      <w:kern w:val="0"/>
+      <w:position w:val="0"/>
+      <w:sz w:val="24"/>
+      <w:szCs w:val="24"/>
+      <w:u w:val="none"/>
+      <w:shd w:val="nil" w:color="auto" w:fill="auto"/>
+      <w:vertAlign w:val="baseline"/>
       <w14:textOutline>
         <w14:noFill/>
       </w14:textOutline>

</xml_diff>